<commit_message>
Wrote and got learning goals approved. Working on the rest of the doc
</commit_message>
<xml_diff>
--- a/LearningGoals_NilsMeijer_466301.docx
+++ b/LearningGoals_NilsMeijer_466301.docx
@@ -313,6 +313,7 @@
                 <w:rFonts w:ascii="Arial" w:hAnsi="Arial" w:cs="Arial"/>
                 <w:i/>
                 <w:iCs/>
+                <w:color w:val="7F7F7F" w:themeColor="text1" w:themeTint="80"/>
               </w:rPr>
             </w:pPr>
           </w:p>
@@ -320,113 +321,42 @@
             <w:pPr>
               <w:rPr>
                 <w:rFonts w:ascii="Arial" w:hAnsi="Arial" w:cs="Arial"/>
-                <w:b/>
-                <w:bCs/>
               </w:rPr>
             </w:pPr>
             <w:r>
               <w:rPr>
                 <w:rFonts w:ascii="Arial" w:hAnsi="Arial" w:cs="Arial"/>
-                <w:b/>
-                <w:bCs/>
-              </w:rPr>
-              <w:t>Learning outcome 1</w:t>
-            </w:r>
-          </w:p>
-          <w:p>
-            <w:pPr>
-              <w:rPr>
-                <w:rFonts w:ascii="Arial" w:hAnsi="Arial" w:cs="Arial"/>
-              </w:rPr>
-            </w:pPr>
-            <w:r>
-              <w:rPr>
-                <w:rFonts w:ascii="Arial" w:hAnsi="Arial" w:cs="Arial"/>
-              </w:rPr>
-              <w:t>“As</w:t>
-            </w:r>
-            <w:r>
-              <w:rPr>
-                <w:rFonts w:ascii="Arial" w:hAnsi="Arial" w:cs="Arial"/>
-              </w:rPr>
-              <w:t xml:space="preserve"> an engineer,</w:t>
-            </w:r>
-            <w:r>
-              <w:rPr>
-                <w:rFonts w:ascii="Arial" w:hAnsi="Arial" w:cs="Arial"/>
-              </w:rPr>
-              <w:t xml:space="preserve"> I want to </w:t>
-            </w:r>
-            <w:r>
-              <w:rPr>
-                <w:rFonts w:ascii="Arial" w:hAnsi="Arial" w:cs="Arial"/>
-              </w:rPr>
-              <w:t>develop a</w:t>
-            </w:r>
-            <w:r>
-              <w:rPr>
-                <w:rFonts w:ascii="Arial" w:hAnsi="Arial" w:cs="Arial"/>
-              </w:rPr>
-              <w:t xml:space="preserve"> small</w:t>
-            </w:r>
-            <w:r>
-              <w:rPr>
-                <w:rFonts w:ascii="Arial" w:hAnsi="Arial" w:cs="Arial"/>
-              </w:rPr>
-              <w:t xml:space="preserve"> VR game</w:t>
-            </w:r>
-            <w:r>
-              <w:rPr>
-                <w:rFonts w:ascii="Arial" w:hAnsi="Arial" w:cs="Arial"/>
-              </w:rPr>
-              <w:t xml:space="preserve">, </w:t>
-            </w:r>
-            <w:r>
-              <w:rPr>
-                <w:rFonts w:ascii="Arial" w:hAnsi="Arial" w:cs="Arial"/>
-              </w:rPr>
-              <w:t xml:space="preserve">to increase my portfolio diversity </w:t>
-            </w:r>
-            <w:r>
-              <w:rPr>
-                <w:rFonts w:ascii="Arial" w:hAnsi="Arial" w:cs="Arial"/>
-              </w:rPr>
-              <w:t>and to show I am capable of learning new technologies</w:t>
-            </w:r>
-            <w:r>
-              <w:rPr>
-                <w:rFonts w:ascii="Arial" w:hAnsi="Arial" w:cs="Arial"/>
-              </w:rPr>
-              <w:t>. This will in return give me a higher chance for a good internship &amp; job after graduation</w:t>
-            </w:r>
-            <w:r>
-              <w:rPr>
-                <w:rFonts w:ascii="Arial" w:hAnsi="Arial" w:cs="Arial"/>
-              </w:rPr>
-              <w:t>.</w:t>
-            </w:r>
-            <w:r>
-              <w:rPr>
-                <w:rFonts w:ascii="Arial" w:hAnsi="Arial" w:cs="Arial"/>
-              </w:rPr>
-              <w:t xml:space="preserve"> “</w:t>
-            </w:r>
-          </w:p>
-          <w:p>
-            <w:pPr>
-              <w:rPr>
-                <w:rFonts w:ascii="Arial" w:hAnsi="Arial" w:cs="Arial"/>
-                <w:i/>
-                <w:iCs/>
-              </w:rPr>
-            </w:pPr>
-            <w:r>
-              <w:rPr>
-                <w:rFonts w:ascii="Arial" w:hAnsi="Arial" w:cs="Arial"/>
-                <w:i/>
-                <w:iCs/>
-              </w:rPr>
-              <w:t xml:space="preserve">CMGT Competence(s): </w:t>
+                <w:highlight w:val="red"/>
+              </w:rPr>
+              <w:t>S</w:t>
+            </w:r>
+            <w:r>
+              <w:rPr>
+                <w:rFonts w:ascii="Arial" w:hAnsi="Arial" w:cs="Arial"/>
+                <w:highlight w:val="green"/>
+              </w:rPr>
+              <w:t>M</w:t>
+            </w:r>
+            <w:r>
+              <w:rPr>
+                <w:rFonts w:ascii="Arial" w:hAnsi="Arial" w:cs="Arial"/>
+                <w:highlight w:val="cyan"/>
+              </w:rPr>
+              <w:t>A</w:t>
+            </w:r>
+            <w:r>
+              <w:rPr>
+                <w:rFonts w:ascii="Arial" w:hAnsi="Arial" w:cs="Arial"/>
+                <w:highlight w:val="magenta"/>
+              </w:rPr>
+              <w:t>R</w:t>
+            </w:r>
+            <w:r>
+              <w:rPr>
+                <w:rFonts w:ascii="Arial" w:hAnsi="Arial" w:cs="Arial"/>
+                <w:highlight w:val="blue"/>
+              </w:rPr>
+              <w:t>T</w:t>
             </w:r>
           </w:p>
           <w:p>
@@ -452,7 +382,7 @@
                 <w:b/>
                 <w:bCs/>
               </w:rPr>
-              <w:t>Learning outcome 2</w:t>
+              <w:t>Learning outcome 1</w:t>
             </w:r>
           </w:p>
           <w:p>
@@ -465,37 +395,389 @@
               <w:rPr>
                 <w:rFonts w:ascii="Arial" w:hAnsi="Arial" w:cs="Arial"/>
               </w:rPr>
-              <w:t xml:space="preserve">“As …  </w:t>
+              <w:t>“</w:t>
+            </w:r>
+            <w:r>
+              <w:rPr>
+                <w:rFonts w:ascii="Arial" w:hAnsi="Arial" w:cs="Arial"/>
+                <w:highlight w:val="blue"/>
+              </w:rPr>
+              <w:t>In the 3</w:t>
+            </w:r>
+            <w:r>
+              <w:rPr>
+                <w:rFonts w:ascii="Arial" w:hAnsi="Arial" w:cs="Arial"/>
+                <w:highlight w:val="blue"/>
+                <w:vertAlign w:val="superscript"/>
+              </w:rPr>
+              <w:t>rd</w:t>
+            </w:r>
+            <w:r>
+              <w:rPr>
+                <w:rFonts w:ascii="Arial" w:hAnsi="Arial" w:cs="Arial"/>
+                <w:highlight w:val="blue"/>
+              </w:rPr>
+              <w:t xml:space="preserve"> term as</w:t>
+            </w:r>
+            <w:r>
+              <w:rPr>
+                <w:rFonts w:ascii="Arial" w:hAnsi="Arial" w:cs="Arial"/>
+                <w:highlight w:val="blue"/>
+              </w:rPr>
+              <w:t xml:space="preserve"> an engineer,</w:t>
+            </w:r>
+            <w:r>
+              <w:rPr>
+                <w:rFonts w:ascii="Arial" w:hAnsi="Arial" w:cs="Arial"/>
+              </w:rPr>
+              <w:t xml:space="preserve"> </w:t>
+            </w:r>
+            <w:r>
+              <w:rPr>
+                <w:rFonts w:ascii="Arial" w:hAnsi="Arial" w:cs="Arial"/>
+                <w:highlight w:val="red"/>
+              </w:rPr>
+              <w:t>I w</w:t>
+            </w:r>
+            <w:r>
+              <w:rPr>
+                <w:rFonts w:ascii="Arial" w:hAnsi="Arial" w:cs="Arial"/>
+                <w:highlight w:val="red"/>
+              </w:rPr>
+              <w:t xml:space="preserve">ill learn how to develop </w:t>
+            </w:r>
+            <w:r>
+              <w:rPr>
+                <w:rFonts w:ascii="Arial" w:hAnsi="Arial" w:cs="Arial"/>
+                <w:highlight w:val="red"/>
+              </w:rPr>
+              <w:t>a</w:t>
+            </w:r>
+            <w:r>
+              <w:rPr>
+                <w:rFonts w:ascii="Arial" w:hAnsi="Arial" w:cs="Arial"/>
+                <w:highlight w:val="red"/>
+              </w:rPr>
+              <w:t xml:space="preserve"> small</w:t>
+            </w:r>
+            <w:r>
+              <w:rPr>
+                <w:rFonts w:ascii="Arial" w:hAnsi="Arial" w:cs="Arial"/>
+                <w:highlight w:val="red"/>
+              </w:rPr>
+              <w:t xml:space="preserve"> VR game</w:t>
+            </w:r>
+            <w:r>
+              <w:rPr>
+                <w:rFonts w:ascii="Arial" w:hAnsi="Arial" w:cs="Arial"/>
+                <w:highlight w:val="red"/>
+              </w:rPr>
+              <w:t xml:space="preserve"> (with one goal and one main mechanic</w:t>
+            </w:r>
+            <w:r>
+              <w:rPr>
+                <w:rFonts w:ascii="Arial" w:hAnsi="Arial" w:cs="Arial"/>
+                <w:highlight w:val="red"/>
+              </w:rPr>
+              <w:t>)</w:t>
+            </w:r>
+            <w:r>
+              <w:rPr>
+                <w:rFonts w:ascii="Arial" w:hAnsi="Arial" w:cs="Arial"/>
+                <w:highlight w:val="red"/>
+              </w:rPr>
+              <w:t xml:space="preserve"> in Unity using C#</w:t>
+            </w:r>
+            <w:r>
+              <w:rPr>
+                <w:rFonts w:ascii="Arial" w:hAnsi="Arial" w:cs="Arial"/>
+                <w:highlight w:val="red"/>
+              </w:rPr>
+              <w:t>.</w:t>
+            </w:r>
+            <w:r>
+              <w:rPr>
+                <w:rFonts w:ascii="Arial" w:hAnsi="Arial" w:cs="Arial"/>
+              </w:rPr>
+              <w:t xml:space="preserve"> </w:t>
+            </w:r>
+            <w:r>
+              <w:rPr>
+                <w:rFonts w:ascii="Arial" w:hAnsi="Arial" w:cs="Arial"/>
+                <w:highlight w:val="magenta"/>
+              </w:rPr>
+              <w:t>This will</w:t>
+            </w:r>
+            <w:r>
+              <w:rPr>
+                <w:rFonts w:ascii="Arial" w:hAnsi="Arial" w:cs="Arial"/>
+                <w:highlight w:val="magenta"/>
+              </w:rPr>
+              <w:t xml:space="preserve"> increase my portfolio diversity </w:t>
+            </w:r>
+            <w:r>
+              <w:rPr>
+                <w:rFonts w:ascii="Arial" w:hAnsi="Arial" w:cs="Arial"/>
+                <w:highlight w:val="magenta"/>
+              </w:rPr>
+              <w:t>and to show</w:t>
+            </w:r>
+            <w:r>
+              <w:rPr>
+                <w:rFonts w:ascii="Arial" w:hAnsi="Arial" w:cs="Arial"/>
+                <w:highlight w:val="magenta"/>
+              </w:rPr>
+              <w:t xml:space="preserve"> potential employers</w:t>
+            </w:r>
+            <w:r>
+              <w:rPr>
+                <w:rFonts w:ascii="Arial" w:hAnsi="Arial" w:cs="Arial"/>
+                <w:highlight w:val="magenta"/>
+              </w:rPr>
+              <w:t xml:space="preserve"> I am capable of learning n</w:t>
+            </w:r>
+            <w:r>
+              <w:rPr>
+                <w:rFonts w:ascii="Arial" w:hAnsi="Arial" w:cs="Arial"/>
+                <w:highlight w:val="magenta"/>
+              </w:rPr>
+              <w:t xml:space="preserve">ew technologies, in this case VR, which will be an even bigger part of the </w:t>
+            </w:r>
+            <w:r>
+              <w:rPr>
+                <w:rFonts w:ascii="Arial" w:hAnsi="Arial" w:cs="Arial"/>
+                <w:highlight w:val="magenta"/>
+              </w:rPr>
+              <w:t xml:space="preserve">gaming </w:t>
+            </w:r>
+            <w:r>
+              <w:rPr>
+                <w:rFonts w:ascii="Arial" w:hAnsi="Arial" w:cs="Arial"/>
+                <w:highlight w:val="magenta"/>
+              </w:rPr>
+              <w:t>industry</w:t>
+            </w:r>
+            <w:r>
+              <w:rPr>
+                <w:rFonts w:ascii="Arial" w:hAnsi="Arial" w:cs="Arial"/>
+                <w:highlight w:val="magenta"/>
+              </w:rPr>
+              <w:t xml:space="preserve"> (but outside the gaming industry as well)</w:t>
+            </w:r>
+            <w:r>
+              <w:rPr>
+                <w:rFonts w:ascii="Arial" w:hAnsi="Arial" w:cs="Arial"/>
+                <w:highlight w:val="magenta"/>
+              </w:rPr>
+              <w:t xml:space="preserve"> in the future</w:t>
+            </w:r>
+            <w:r>
+              <w:rPr>
+                <w:rFonts w:ascii="Arial" w:hAnsi="Arial" w:cs="Arial"/>
+                <w:highlight w:val="magenta"/>
+              </w:rPr>
+              <w:t>.</w:t>
+            </w:r>
+            <w:r>
+              <w:rPr>
+                <w:rFonts w:ascii="Arial" w:hAnsi="Arial" w:cs="Arial"/>
+              </w:rPr>
+              <w:t xml:space="preserve"> </w:t>
+            </w:r>
+            <w:r>
+              <w:rPr>
+                <w:rFonts w:ascii="Arial" w:hAnsi="Arial" w:cs="Arial"/>
+                <w:highlight w:val="green"/>
+              </w:rPr>
+              <w:t xml:space="preserve">I will know I have completed my learning goal when </w:t>
+            </w:r>
+            <w:r>
+              <w:rPr>
+                <w:rFonts w:ascii="Arial" w:hAnsi="Arial" w:cs="Arial"/>
+                <w:highlight w:val="green"/>
+              </w:rPr>
+              <w:t>I have created a main menu, gameplay level and an endscreen.</w:t>
+            </w:r>
+            <w:r>
+              <w:rPr>
+                <w:rFonts w:ascii="Arial" w:hAnsi="Arial" w:cs="Arial"/>
+              </w:rPr>
+              <w:t xml:space="preserve"> </w:t>
+            </w:r>
+            <w:r>
+              <w:rPr>
+                <w:rFonts w:ascii="Arial" w:hAnsi="Arial" w:cs="Arial"/>
+                <w:highlight w:val="cyan"/>
+              </w:rPr>
+              <w:t>To learn how to create a small VR game,</w:t>
+            </w:r>
+            <w:r>
+              <w:rPr>
+                <w:rFonts w:ascii="Arial" w:hAnsi="Arial" w:cs="Arial"/>
+                <w:highlight w:val="cyan"/>
+              </w:rPr>
+              <w:t xml:space="preserve"> I will analyze existing VR games</w:t>
+            </w:r>
+            <w:r>
+              <w:rPr>
+                <w:rFonts w:ascii="Arial" w:hAnsi="Arial" w:cs="Arial"/>
+                <w:highlight w:val="cyan"/>
+              </w:rPr>
+              <w:t xml:space="preserve"> &amp;</w:t>
+            </w:r>
+            <w:r>
+              <w:rPr>
+                <w:rFonts w:ascii="Arial" w:hAnsi="Arial" w:cs="Arial"/>
+                <w:highlight w:val="cyan"/>
+              </w:rPr>
+              <w:t xml:space="preserve"> watch </w:t>
+            </w:r>
+            <w:r>
+              <w:rPr>
+                <w:rFonts w:ascii="Arial" w:hAnsi="Arial" w:cs="Arial"/>
+                <w:highlight w:val="cyan"/>
+              </w:rPr>
+              <w:t xml:space="preserve">and read </w:t>
+            </w:r>
+            <w:r>
+              <w:rPr>
+                <w:rFonts w:ascii="Arial" w:hAnsi="Arial" w:cs="Arial"/>
+                <w:highlight w:val="cyan"/>
+              </w:rPr>
+              <w:t>tutorials on the topic</w:t>
+            </w:r>
+            <w:r>
+              <w:rPr>
+                <w:rFonts w:ascii="Arial" w:hAnsi="Arial" w:cs="Arial"/>
+                <w:highlight w:val="cyan"/>
+              </w:rPr>
+              <w:t>. I will examine the Unity documentation as well</w:t>
+            </w:r>
+            <w:r>
+              <w:rPr>
+                <w:rFonts w:ascii="Arial" w:hAnsi="Arial" w:cs="Arial"/>
+                <w:highlight w:val="cyan"/>
+              </w:rPr>
+              <w:t>.</w:t>
+            </w:r>
+            <w:r>
+              <w:rPr>
+                <w:rFonts w:ascii="Arial" w:hAnsi="Arial" w:cs="Arial"/>
+              </w:rPr>
+              <w:t xml:space="preserve"> </w:t>
+            </w:r>
+            <w:r>
+              <w:rPr>
+                <w:rFonts w:ascii="Arial" w:hAnsi="Arial" w:cs="Arial"/>
+                <w:highlight w:val="blue"/>
+              </w:rPr>
+              <w:t xml:space="preserve">I estimate </w:t>
+            </w:r>
+            <w:r>
+              <w:rPr>
+                <w:rFonts w:ascii="Arial" w:hAnsi="Arial" w:cs="Arial"/>
+                <w:highlight w:val="blue"/>
+              </w:rPr>
+              <w:t xml:space="preserve">that learning and applying </w:t>
+            </w:r>
+            <w:r>
+              <w:rPr>
+                <w:rFonts w:ascii="Arial" w:hAnsi="Arial" w:cs="Arial"/>
+                <w:highlight w:val="blue"/>
+              </w:rPr>
+              <w:t xml:space="preserve">the knowledge </w:t>
+            </w:r>
+            <w:r>
+              <w:rPr>
+                <w:rFonts w:ascii="Arial" w:hAnsi="Arial" w:cs="Arial"/>
+                <w:highlight w:val="blue"/>
+              </w:rPr>
+              <w:t>on how to create a small VR game</w:t>
+            </w:r>
+            <w:r>
+              <w:rPr>
+                <w:rFonts w:ascii="Arial" w:hAnsi="Arial" w:cs="Arial"/>
+                <w:highlight w:val="blue"/>
+              </w:rPr>
+              <w:t xml:space="preserve"> will take a</w:t>
+            </w:r>
+            <w:r>
+              <w:rPr>
+                <w:rFonts w:ascii="Arial" w:hAnsi="Arial" w:cs="Arial"/>
+                <w:highlight w:val="blue"/>
+              </w:rPr>
+              <w:t xml:space="preserve">round </w:t>
+            </w:r>
+            <w:r>
+              <w:rPr>
+                <w:rFonts w:ascii="Arial" w:hAnsi="Arial" w:cs="Arial"/>
+                <w:highlight w:val="blue"/>
+              </w:rPr>
+              <w:t>60 hours</w:t>
+            </w:r>
+            <w:r>
+              <w:rPr>
+                <w:rFonts w:ascii="Arial" w:hAnsi="Arial" w:cs="Arial"/>
+                <w:highlight w:val="blue"/>
+              </w:rPr>
+              <w:t>.</w:t>
+            </w:r>
+            <w:r>
+              <w:rPr>
+                <w:rFonts w:ascii="Arial" w:hAnsi="Arial" w:cs="Arial"/>
+                <w:highlight w:val="blue"/>
+              </w:rPr>
+              <w:t xml:space="preserve"> I will keep track of my hours in an Excel sheet.</w:t>
+            </w:r>
+            <w:r>
+              <w:rPr>
+                <w:rFonts w:ascii="Arial" w:hAnsi="Arial" w:cs="Arial"/>
+              </w:rPr>
+              <w:t>“</w:t>
             </w:r>
           </w:p>
           <w:p>
             <w:pPr>
               <w:rPr>
                 <w:rFonts w:ascii="Arial" w:hAnsi="Arial" w:cs="Arial"/>
+                <w:i/>
+                <w:iCs/>
               </w:rPr>
             </w:pPr>
             <w:r>
               <w:rPr>
                 <w:rFonts w:ascii="Arial" w:hAnsi="Arial" w:cs="Arial"/>
-              </w:rPr>
-              <w:t xml:space="preserve">I want to achieve …, </w:t>
+                <w:i/>
+                <w:iCs/>
+              </w:rPr>
+              <w:t xml:space="preserve">CMGT Competence(s): </w:t>
             </w:r>
           </w:p>
           <w:p>
             <w:pPr>
-              <w:rPr>
-                <w:rFonts w:ascii="Arial" w:hAnsi="Arial" w:cs="Arial"/>
+              <w:pStyle w:val="ListParagraph"/>
+              <w:numPr>
+                <w:ilvl w:val="0"/>
+                <w:numId w:val="19"/>
+              </w:numPr>
+              <w:rPr>
+                <w:rFonts w:ascii="Arial" w:hAnsi="Arial" w:cs="Arial"/>
+                <w:i/>
+                <w:iCs/>
               </w:rPr>
             </w:pPr>
             <w:r>
               <w:rPr>
                 <w:rFonts w:ascii="Arial" w:hAnsi="Arial" w:cs="Arial"/>
-              </w:rPr>
-              <w:t>so that … . “</w:t>
+                <w:i/>
+                <w:iCs/>
+              </w:rPr>
+              <w:t>Technical research and analysis</w:t>
             </w:r>
           </w:p>
           <w:p>
             <w:pPr>
+              <w:ind w:left="360"/>
               <w:rPr>
                 <w:rFonts w:ascii="Arial" w:hAnsi="Arial" w:cs="Arial"/>
                 <w:i/>
@@ -508,7 +790,7 @@
                 <w:i/>
                 <w:iCs/>
               </w:rPr>
-              <w:t xml:space="preserve">CMGT Competence(s): </w:t>
+              <w:t>4. Investigating and analyzing</w:t>
             </w:r>
           </w:p>
           <w:p>
@@ -534,7 +816,7 @@
                 <w:b/>
                 <w:bCs/>
               </w:rPr>
-              <w:t>Learning outcome 3</w:t>
+              <w:t>Learning outcome 2</w:t>
             </w:r>
           </w:p>
           <w:p>
@@ -547,37 +829,275 @@
               <w:rPr>
                 <w:rFonts w:ascii="Arial" w:hAnsi="Arial" w:cs="Arial"/>
               </w:rPr>
-              <w:t xml:space="preserve">“As …  </w:t>
+              <w:t>“</w:t>
+            </w:r>
+            <w:r>
+              <w:rPr>
+                <w:rFonts w:ascii="Arial" w:hAnsi="Arial" w:cs="Arial"/>
+                <w:highlight w:val="blue"/>
+              </w:rPr>
+              <w:t>In the 3</w:t>
+            </w:r>
+            <w:r>
+              <w:rPr>
+                <w:rFonts w:ascii="Arial" w:hAnsi="Arial" w:cs="Arial"/>
+                <w:highlight w:val="blue"/>
+                <w:vertAlign w:val="superscript"/>
+              </w:rPr>
+              <w:t>rd</w:t>
+            </w:r>
+            <w:r>
+              <w:rPr>
+                <w:rFonts w:ascii="Arial" w:hAnsi="Arial" w:cs="Arial"/>
+                <w:highlight w:val="blue"/>
+              </w:rPr>
+              <w:t xml:space="preserve"> term a</w:t>
+            </w:r>
+            <w:r>
+              <w:rPr>
+                <w:rFonts w:ascii="Arial" w:hAnsi="Arial" w:cs="Arial"/>
+                <w:highlight w:val="blue"/>
+              </w:rPr>
+              <w:t>s</w:t>
+            </w:r>
+            <w:r>
+              <w:rPr>
+                <w:rFonts w:ascii="Arial" w:hAnsi="Arial" w:cs="Arial"/>
+                <w:highlight w:val="blue"/>
+              </w:rPr>
+              <w:t xml:space="preserve"> an engineer</w:t>
+            </w:r>
+            <w:r>
+              <w:rPr>
+                <w:rFonts w:ascii="Arial" w:hAnsi="Arial" w:cs="Arial"/>
+                <w:highlight w:val="red"/>
+              </w:rPr>
+              <w:t>, I w</w:t>
+            </w:r>
+            <w:r>
+              <w:rPr>
+                <w:rFonts w:ascii="Arial" w:hAnsi="Arial" w:cs="Arial"/>
+                <w:highlight w:val="red"/>
+              </w:rPr>
+              <w:t>ill learn how to</w:t>
+            </w:r>
+            <w:r>
+              <w:rPr>
+                <w:rFonts w:ascii="Arial" w:hAnsi="Arial" w:cs="Arial"/>
+                <w:highlight w:val="red"/>
+              </w:rPr>
+              <w:t xml:space="preserve"> measure and improve performance of this VR game</w:t>
+            </w:r>
+            <w:r>
+              <w:rPr>
+                <w:rFonts w:ascii="Arial" w:hAnsi="Arial" w:cs="Arial"/>
+                <w:highlight w:val="red"/>
+              </w:rPr>
+              <w:t xml:space="preserve">, by using the profiler </w:t>
+            </w:r>
+            <w:r>
+              <w:rPr>
+                <w:rFonts w:ascii="Arial" w:hAnsi="Arial" w:cs="Arial"/>
+                <w:highlight w:val="red"/>
+              </w:rPr>
+              <w:t>built into Unity</w:t>
+            </w:r>
+            <w:r>
+              <w:rPr>
+                <w:rFonts w:ascii="Arial" w:hAnsi="Arial" w:cs="Arial"/>
+                <w:highlight w:val="red"/>
+              </w:rPr>
+              <w:t xml:space="preserve"> and by running multiple tests, graphics-wise and </w:t>
+            </w:r>
+            <w:r>
+              <w:rPr>
+                <w:rFonts w:ascii="Arial" w:hAnsi="Arial" w:cs="Arial"/>
+                <w:highlight w:val="red"/>
+              </w:rPr>
+              <w:t>possibly also code-wise</w:t>
+            </w:r>
+            <w:r>
+              <w:rPr>
+                <w:rFonts w:ascii="Arial" w:hAnsi="Arial" w:cs="Arial"/>
+                <w:highlight w:val="red"/>
+              </w:rPr>
+              <w:t>.</w:t>
+            </w:r>
+            <w:r>
+              <w:rPr>
+                <w:rFonts w:ascii="Arial" w:hAnsi="Arial" w:cs="Arial"/>
+              </w:rPr>
+              <w:t xml:space="preserve"> </w:t>
+            </w:r>
+            <w:r>
+              <w:rPr>
+                <w:rFonts w:ascii="Arial" w:hAnsi="Arial" w:cs="Arial"/>
+                <w:highlight w:val="magenta"/>
+              </w:rPr>
+              <w:t>This will improve the quality of the VR game, as well as future (not necessarily VR) games I will make in the future</w:t>
+            </w:r>
+            <w:r>
+              <w:rPr>
+                <w:rFonts w:ascii="Arial" w:hAnsi="Arial" w:cs="Arial"/>
+                <w:highlight w:val="magenta"/>
+              </w:rPr>
+              <w:t>, and will show potential employers I continuously work on improving performance, from start to end</w:t>
+            </w:r>
+            <w:r>
+              <w:rPr>
+                <w:rFonts w:ascii="Arial" w:hAnsi="Arial" w:cs="Arial"/>
+                <w:highlight w:val="magenta"/>
+              </w:rPr>
+              <w:t>.</w:t>
+            </w:r>
+            <w:r>
+              <w:rPr>
+                <w:rFonts w:ascii="Arial" w:hAnsi="Arial" w:cs="Arial"/>
+              </w:rPr>
+              <w:t xml:space="preserve"> </w:t>
+            </w:r>
+            <w:r>
+              <w:rPr>
+                <w:rFonts w:ascii="Arial" w:hAnsi="Arial" w:cs="Arial"/>
+                <w:highlight w:val="green"/>
+              </w:rPr>
+              <w:t xml:space="preserve">I will know I have completed my learning goal when I have executed and documented multiple tests, and the performance of the game has been noticeably </w:t>
+            </w:r>
+            <w:r>
+              <w:rPr>
+                <w:rFonts w:ascii="Arial" w:hAnsi="Arial" w:cs="Arial"/>
+                <w:highlight w:val="green"/>
+              </w:rPr>
+              <w:t>improved.</w:t>
+            </w:r>
+            <w:r>
+              <w:rPr>
+                <w:rFonts w:ascii="Arial" w:hAnsi="Arial" w:cs="Arial"/>
+              </w:rPr>
+              <w:t xml:space="preserve"> </w:t>
+            </w:r>
+            <w:r>
+              <w:rPr>
+                <w:rFonts w:ascii="Arial" w:hAnsi="Arial" w:cs="Arial"/>
+                <w:highlight w:val="cyan"/>
+              </w:rPr>
+              <w:t>To learn how to handle the optimization process, I will research official Unity documentation</w:t>
+            </w:r>
+            <w:r>
+              <w:rPr>
+                <w:rFonts w:ascii="Arial" w:hAnsi="Arial" w:cs="Arial"/>
+                <w:highlight w:val="cyan"/>
+              </w:rPr>
+              <w:t xml:space="preserve"> &amp; </w:t>
+            </w:r>
+            <w:r>
+              <w:rPr>
+                <w:rFonts w:ascii="Arial" w:hAnsi="Arial" w:cs="Arial"/>
+                <w:highlight w:val="cyan"/>
+              </w:rPr>
+              <w:t>watch and read tutorials on the topic</w:t>
+            </w:r>
+            <w:r>
+              <w:rPr>
+                <w:rFonts w:ascii="Arial" w:hAnsi="Arial" w:cs="Arial"/>
+                <w:highlight w:val="cyan"/>
+              </w:rPr>
+              <w:t>.</w:t>
+            </w:r>
+            <w:r>
+              <w:rPr>
+                <w:rFonts w:ascii="Arial" w:hAnsi="Arial" w:cs="Arial"/>
+              </w:rPr>
+              <w:t xml:space="preserve"> </w:t>
+            </w:r>
+            <w:r>
+              <w:rPr>
+                <w:rFonts w:ascii="Arial" w:hAnsi="Arial" w:cs="Arial"/>
+              </w:rPr>
+              <w:t xml:space="preserve"> </w:t>
+            </w:r>
+            <w:r>
+              <w:rPr>
+                <w:rFonts w:ascii="Arial" w:hAnsi="Arial" w:cs="Arial"/>
+                <w:highlight w:val="blue"/>
+              </w:rPr>
+              <w:t>I estimate that learning and applying the knowledge on how to handle performance optimization</w:t>
+            </w:r>
+            <w:r>
+              <w:rPr>
+                <w:rFonts w:ascii="Arial" w:hAnsi="Arial" w:cs="Arial"/>
+                <w:highlight w:val="blue"/>
+              </w:rPr>
+              <w:t xml:space="preserve"> </w:t>
+            </w:r>
+            <w:r>
+              <w:rPr>
+                <w:rFonts w:ascii="Arial" w:hAnsi="Arial" w:cs="Arial"/>
+                <w:highlight w:val="blue"/>
+              </w:rPr>
+              <w:t>will take around 25 hours.</w:t>
+            </w:r>
+            <w:r>
+              <w:rPr>
+                <w:rFonts w:ascii="Arial" w:hAnsi="Arial" w:cs="Arial"/>
+                <w:highlight w:val="blue"/>
+              </w:rPr>
+              <w:t xml:space="preserve"> I will keep track of my hours in an Excel sheet.</w:t>
+            </w:r>
+            <w:r>
+              <w:rPr>
+                <w:rFonts w:ascii="Arial" w:hAnsi="Arial" w:cs="Arial"/>
+                <w:highlight w:val="blue"/>
+              </w:rPr>
+              <w:t>”</w:t>
             </w:r>
           </w:p>
           <w:p>
             <w:pPr>
               <w:rPr>
                 <w:rFonts w:ascii="Arial" w:hAnsi="Arial" w:cs="Arial"/>
+                <w:i/>
+                <w:iCs/>
               </w:rPr>
             </w:pPr>
             <w:r>
               <w:rPr>
                 <w:rFonts w:ascii="Arial" w:hAnsi="Arial" w:cs="Arial"/>
-              </w:rPr>
-              <w:t xml:space="preserve">I want to achieve …, </w:t>
+                <w:i/>
+                <w:iCs/>
+              </w:rPr>
+              <w:t xml:space="preserve">CMGT Competence(s): </w:t>
             </w:r>
           </w:p>
           <w:p>
             <w:pPr>
-              <w:rPr>
-                <w:rFonts w:ascii="Arial" w:hAnsi="Arial" w:cs="Arial"/>
+              <w:pStyle w:val="ListParagraph"/>
+              <w:numPr>
+                <w:ilvl w:val="0"/>
+                <w:numId w:val="18"/>
+              </w:numPr>
+              <w:rPr>
+                <w:rFonts w:ascii="Arial" w:hAnsi="Arial" w:cs="Arial"/>
+                <w:i/>
+                <w:iCs/>
               </w:rPr>
             </w:pPr>
             <w:r>
               <w:rPr>
                 <w:rFonts w:ascii="Arial" w:hAnsi="Arial" w:cs="Arial"/>
-              </w:rPr>
-              <w:t>so that … . “</w:t>
+                <w:i/>
+                <w:iCs/>
+              </w:rPr>
+              <w:t>Technical research and analysis</w:t>
             </w:r>
           </w:p>
           <w:p>
             <w:pPr>
+              <w:pStyle w:val="ListParagraph"/>
+              <w:numPr>
+                <w:ilvl w:val="0"/>
+                <w:numId w:val="18"/>
+              </w:numPr>
               <w:rPr>
                 <w:rFonts w:ascii="Arial" w:hAnsi="Arial" w:cs="Arial"/>
                 <w:i/>
@@ -590,97 +1110,140 @@
                 <w:i/>
                 <w:iCs/>
               </w:rPr>
-              <w:t xml:space="preserve">CMGT Competence(s): </w:t>
+              <w:t>Designing and prototyping</w:t>
             </w:r>
           </w:p>
           <w:p>
             <w:pPr>
+              <w:pStyle w:val="ListParagraph"/>
+              <w:numPr>
+                <w:ilvl w:val="0"/>
+                <w:numId w:val="18"/>
+              </w:numPr>
               <w:rPr>
                 <w:rFonts w:ascii="Arial" w:hAnsi="Arial" w:cs="Arial"/>
                 <w:i/>
                 <w:iCs/>
               </w:rPr>
             </w:pPr>
+            <w:r>
+              <w:rPr>
+                <w:rFonts w:ascii="Arial" w:hAnsi="Arial" w:cs="Arial"/>
+                <w:i/>
+                <w:iCs/>
+              </w:rPr>
+              <w:t>Testing and rolling out</w:t>
+            </w:r>
+          </w:p>
+        </w:tc>
+      </w:tr>
+      <w:tr>
+        <w:tc>
+          <w:tcPr>
+            <w:tcW w:w="4536" w:type="dxa"/>
+            <w:tcBorders>
+              <w:left w:val="single" w:sz="8" w:space="0" w:color="000000" w:themeColor="text1"/>
+              <w:bottom w:val="single" w:sz="8" w:space="0" w:color="000000" w:themeColor="text1"/>
+              <w:right w:val="single" w:sz="8" w:space="0" w:color="000000" w:themeColor="text1"/>
+            </w:tcBorders>
+            <w:shd w:val="clear" w:color="auto" w:fill="auto"/>
+            <w:tcMar>
+              <w:top w:w="100" w:type="dxa"/>
+              <w:left w:w="100" w:type="dxa"/>
+              <w:bottom w:w="100" w:type="dxa"/>
+              <w:right w:w="100" w:type="dxa"/>
+            </w:tcMar>
+          </w:tcPr>
+          <w:p>
+            <w:pPr>
+              <w:rPr>
+                <w:rFonts w:ascii="Arial" w:hAnsi="Arial" w:cs="Arial"/>
+                <w:b/>
+              </w:rPr>
+            </w:pPr>
+            <w:r>
+              <w:rPr>
+                <w:rFonts w:ascii="Arial" w:hAnsi="Arial" w:cs="Arial"/>
+                <w:b/>
+              </w:rPr>
+              <w:t xml:space="preserve">Describe </w:t>
+            </w:r>
+            <w:r>
+              <w:rPr>
+                <w:rFonts w:ascii="Arial" w:hAnsi="Arial" w:cs="Arial"/>
+                <w:b/>
+              </w:rPr>
+              <w:t xml:space="preserve">how </w:t>
+            </w:r>
+            <w:r>
+              <w:rPr>
+                <w:rFonts w:ascii="Arial" w:hAnsi="Arial" w:cs="Arial"/>
+                <w:b/>
+              </w:rPr>
+              <w:t>your learning activity correspond</w:t>
+            </w:r>
+            <w:r>
+              <w:rPr>
+                <w:rFonts w:ascii="Arial" w:hAnsi="Arial" w:cs="Arial"/>
+                <w:b/>
+              </w:rPr>
+              <w:t>s with</w:t>
+            </w:r>
+            <w:r>
+              <w:rPr>
+                <w:rFonts w:ascii="Arial" w:hAnsi="Arial" w:cs="Arial"/>
+                <w:b/>
+              </w:rPr>
+              <w:t xml:space="preserve"> your learning outcome.</w:t>
+            </w:r>
+            <w:r>
+              <w:rPr>
+                <w:rFonts w:ascii="Arial" w:hAnsi="Arial" w:cs="Arial"/>
+                <w:b/>
+              </w:rPr>
+              <w:br/>
+            </w:r>
           </w:p>
           <w:p>
             <w:pPr>
               <w:rPr>
                 <w:rFonts w:ascii="Arial" w:hAnsi="Arial" w:cs="Arial"/>
-                <w:b/>
-                <w:bCs/>
               </w:rPr>
             </w:pPr>
             <w:r>
               <w:rPr>
                 <w:rFonts w:ascii="Arial" w:hAnsi="Arial" w:cs="Arial"/>
-                <w:b/>
-                <w:bCs/>
-              </w:rPr>
-              <w:t>Learning outcome 4</w:t>
+              </w:rPr>
+              <w:t xml:space="preserve">Which assignment(s) and activities will you carry out to achieve your learning </w:t>
+            </w:r>
+            <w:r>
+              <w:rPr>
+                <w:rFonts w:ascii="Arial" w:hAnsi="Arial" w:cs="Arial"/>
+              </w:rPr>
+              <w:t>outcome</w:t>
+            </w:r>
+            <w:r>
+              <w:rPr>
+                <w:rFonts w:ascii="Arial" w:hAnsi="Arial" w:cs="Arial"/>
+              </w:rPr>
+              <w:t>?</w:t>
             </w:r>
           </w:p>
+        </w:tc>
+        <w:tc>
+          <w:tcPr>
+            <w:tcW w:w="5954" w:type="dxa"/>
+            <w:tcBorders>
+              <w:left w:val="single" w:sz="8" w:space="0" w:color="000000" w:themeColor="text1"/>
+              <w:bottom w:val="single" w:sz="8" w:space="0" w:color="000000" w:themeColor="text1"/>
+              <w:right w:val="single" w:sz="8" w:space="0" w:color="000000" w:themeColor="text1"/>
+            </w:tcBorders>
+            <w:shd w:val="clear" w:color="auto" w:fill="auto"/>
+          </w:tcPr>
           <w:p>
             <w:pPr>
               <w:rPr>
                 <w:rFonts w:ascii="Arial" w:hAnsi="Arial" w:cs="Arial"/>
-              </w:rPr>
-            </w:pPr>
-            <w:r>
-              <w:rPr>
-                <w:rFonts w:ascii="Arial" w:hAnsi="Arial" w:cs="Arial"/>
-              </w:rPr>
-              <w:t xml:space="preserve">“As …  </w:t>
-            </w:r>
-          </w:p>
-          <w:p>
-            <w:pPr>
-              <w:rPr>
-                <w:rFonts w:ascii="Arial" w:hAnsi="Arial" w:cs="Arial"/>
-              </w:rPr>
-            </w:pPr>
-            <w:r>
-              <w:rPr>
-                <w:rFonts w:ascii="Arial" w:hAnsi="Arial" w:cs="Arial"/>
-              </w:rPr>
-              <w:t xml:space="preserve">I want to achieve …, </w:t>
-            </w:r>
-          </w:p>
-          <w:p>
-            <w:pPr>
-              <w:rPr>
-                <w:rFonts w:ascii="Arial" w:hAnsi="Arial" w:cs="Arial"/>
-              </w:rPr>
-            </w:pPr>
-            <w:r>
-              <w:rPr>
-                <w:rFonts w:ascii="Arial" w:hAnsi="Arial" w:cs="Arial"/>
-              </w:rPr>
-              <w:t>so that … . “</w:t>
-            </w:r>
-          </w:p>
-          <w:p>
-            <w:pPr>
-              <w:rPr>
-                <w:rFonts w:ascii="Arial" w:hAnsi="Arial" w:cs="Arial"/>
-                <w:i/>
-                <w:iCs/>
-              </w:rPr>
-            </w:pPr>
-            <w:r>
-              <w:rPr>
-                <w:rFonts w:ascii="Arial" w:hAnsi="Arial" w:cs="Arial"/>
-                <w:i/>
-                <w:iCs/>
-              </w:rPr>
-              <w:t xml:space="preserve">CMGT Competence(s): </w:t>
-            </w:r>
-          </w:p>
-          <w:p>
-            <w:pPr>
-              <w:rPr>
-                <w:rFonts w:ascii="Arial" w:hAnsi="Arial" w:cs="Arial"/>
-                <w:i/>
-                <w:iCs/>
               </w:rPr>
             </w:pPr>
           </w:p>
@@ -708,128 +1271,25 @@
               <w:rPr>
                 <w:rFonts w:ascii="Arial" w:hAnsi="Arial" w:cs="Arial"/>
                 <w:b/>
+                <w:bCs/>
               </w:rPr>
             </w:pPr>
             <w:r>
-              <w:rPr>
-                <w:rFonts w:ascii="Arial" w:hAnsi="Arial" w:cs="Arial"/>
-                <w:b/>
-              </w:rPr>
-              <w:t xml:space="preserve">Describe </w:t>
-            </w:r>
-            <w:r>
-              <w:rPr>
-                <w:rFonts w:ascii="Arial" w:hAnsi="Arial" w:cs="Arial"/>
-                <w:b/>
-              </w:rPr>
-              <w:t xml:space="preserve">how </w:t>
-            </w:r>
-            <w:r>
-              <w:rPr>
-                <w:rFonts w:ascii="Arial" w:hAnsi="Arial" w:cs="Arial"/>
-                <w:b/>
-              </w:rPr>
-              <w:t>your learning activity correspond</w:t>
-            </w:r>
-            <w:r>
-              <w:rPr>
-                <w:rFonts w:ascii="Arial" w:hAnsi="Arial" w:cs="Arial"/>
-                <w:b/>
-              </w:rPr>
-              <w:t>s with</w:t>
-            </w:r>
-            <w:r>
-              <w:rPr>
-                <w:rFonts w:ascii="Arial" w:hAnsi="Arial" w:cs="Arial"/>
-                <w:b/>
-              </w:rPr>
-              <w:t xml:space="preserve"> your learning outcome.</w:t>
-            </w:r>
-            <w:r>
-              <w:rPr>
-                <w:rFonts w:ascii="Arial" w:hAnsi="Arial" w:cs="Arial"/>
-                <w:b/>
-              </w:rPr>
-              <w:br/>
-            </w:r>
-          </w:p>
-          <w:p>
-            <w:pPr>
-              <w:rPr>
-                <w:rFonts w:ascii="Arial" w:hAnsi="Arial" w:cs="Arial"/>
-              </w:rPr>
-            </w:pPr>
-            <w:r>
-              <w:rPr>
-                <w:rFonts w:ascii="Arial" w:hAnsi="Arial" w:cs="Arial"/>
-              </w:rPr>
-              <w:t xml:space="preserve">Which assignment(s) and activities will you carry out to achieve your learning </w:t>
-            </w:r>
-            <w:r>
-              <w:rPr>
-                <w:rFonts w:ascii="Arial" w:hAnsi="Arial" w:cs="Arial"/>
-              </w:rPr>
-              <w:t>outcome</w:t>
-            </w:r>
-            <w:r>
-              <w:rPr>
-                <w:rFonts w:ascii="Arial" w:hAnsi="Arial" w:cs="Arial"/>
-              </w:rPr>
-              <w:t>?</w:t>
-            </w:r>
-          </w:p>
-        </w:tc>
-        <w:tc>
-          <w:tcPr>
-            <w:tcW w:w="5954" w:type="dxa"/>
-            <w:tcBorders>
-              <w:left w:val="single" w:sz="8" w:space="0" w:color="000000" w:themeColor="text1"/>
-              <w:bottom w:val="single" w:sz="8" w:space="0" w:color="000000" w:themeColor="text1"/>
-              <w:right w:val="single" w:sz="8" w:space="0" w:color="000000" w:themeColor="text1"/>
-            </w:tcBorders>
-            <w:shd w:val="clear" w:color="auto" w:fill="auto"/>
-          </w:tcPr>
-          <w:p>
-            <w:pPr>
-              <w:rPr>
-                <w:rFonts w:ascii="Arial" w:hAnsi="Arial" w:cs="Arial"/>
-              </w:rPr>
-            </w:pPr>
-          </w:p>
-        </w:tc>
-      </w:tr>
-      <w:tr>
-        <w:tc>
-          <w:tcPr>
-            <w:tcW w:w="4536" w:type="dxa"/>
-            <w:tcBorders>
-              <w:left w:val="single" w:sz="8" w:space="0" w:color="000000" w:themeColor="text1"/>
-              <w:bottom w:val="single" w:sz="8" w:space="0" w:color="000000" w:themeColor="text1"/>
-              <w:right w:val="single" w:sz="8" w:space="0" w:color="000000" w:themeColor="text1"/>
-            </w:tcBorders>
-            <w:shd w:val="clear" w:color="auto" w:fill="auto"/>
-            <w:tcMar>
-              <w:top w:w="100" w:type="dxa"/>
-              <w:left w:w="100" w:type="dxa"/>
-              <w:bottom w:w="100" w:type="dxa"/>
-              <w:right w:w="100" w:type="dxa"/>
-            </w:tcMar>
-          </w:tcPr>
-          <w:p>
-            <w:pPr>
               <w:rPr>
                 <w:rFonts w:ascii="Arial" w:hAnsi="Arial" w:cs="Arial"/>
                 <w:b/>
                 <w:bCs/>
               </w:rPr>
-            </w:pPr>
+              <w:lastRenderedPageBreak/>
+              <w:t>Which product</w:t>
+            </w:r>
             <w:r>
               <w:rPr>
                 <w:rFonts w:ascii="Arial" w:hAnsi="Arial" w:cs="Arial"/>
                 <w:b/>
                 <w:bCs/>
               </w:rPr>
-              <w:t>Which product</w:t>
+              <w:t>(</w:t>
             </w:r>
             <w:r>
               <w:rPr>
@@ -837,7 +1297,7 @@
                 <w:b/>
                 <w:bCs/>
               </w:rPr>
-              <w:t>(</w:t>
+              <w:t>s</w:t>
             </w:r>
             <w:r>
               <w:rPr>
@@ -845,7 +1305,7 @@
                 <w:b/>
                 <w:bCs/>
               </w:rPr>
-              <w:t>s</w:t>
+              <w:t>)</w:t>
             </w:r>
             <w:r>
               <w:rPr>
@@ -853,7 +1313,7 @@
                 <w:b/>
                 <w:bCs/>
               </w:rPr>
-              <w:t>)</w:t>
+              <w:t xml:space="preserve"> (or outcome</w:t>
             </w:r>
             <w:r>
               <w:rPr>
@@ -861,7 +1321,7 @@
                 <w:b/>
                 <w:bCs/>
               </w:rPr>
-              <w:t xml:space="preserve"> (or outcome</w:t>
+              <w:t>(</w:t>
             </w:r>
             <w:r>
               <w:rPr>
@@ -869,7 +1329,7 @@
                 <w:b/>
                 <w:bCs/>
               </w:rPr>
-              <w:t>(</w:t>
+              <w:t>s</w:t>
             </w:r>
             <w:r>
               <w:rPr>
@@ -877,7 +1337,7 @@
                 <w:b/>
                 <w:bCs/>
               </w:rPr>
-              <w:t>s</w:t>
+              <w:t>)</w:t>
             </w:r>
             <w:r>
               <w:rPr>
@@ -885,7 +1345,7 @@
                 <w:b/>
                 <w:bCs/>
               </w:rPr>
-              <w:t>)</w:t>
+              <w:t xml:space="preserve">) will you work on to demonstrate the extent to which you have achieved your learning </w:t>
             </w:r>
             <w:r>
               <w:rPr>
@@ -893,7 +1353,7 @@
                 <w:b/>
                 <w:bCs/>
               </w:rPr>
-              <w:t xml:space="preserve">) will you work on to demonstrate the extent to which you have achieved your learning </w:t>
+              <w:t>outcome</w:t>
             </w:r>
             <w:r>
               <w:rPr>
@@ -901,7 +1361,7 @@
                 <w:b/>
                 <w:bCs/>
               </w:rPr>
-              <w:t>outcome</w:t>
+              <w:t xml:space="preserve">? Describe what the essential conditions, necessary </w:t>
             </w:r>
             <w:r>
               <w:rPr>
@@ -909,7 +1369,7 @@
                 <w:b/>
                 <w:bCs/>
               </w:rPr>
-              <w:t xml:space="preserve">? Describe what the essential conditions, necessary </w:t>
+              <w:t>characteristics,</w:t>
             </w:r>
             <w:r>
               <w:rPr>
@@ -917,24 +1377,7 @@
                 <w:b/>
                 <w:bCs/>
               </w:rPr>
-              <w:t>characteristics,</w:t>
-            </w:r>
-            <w:r>
-              <w:rPr>
-                <w:rFonts w:ascii="Arial" w:hAnsi="Arial" w:cs="Arial"/>
-                <w:b/>
-                <w:bCs/>
-              </w:rPr>
-              <w:t xml:space="preserve"> and </w:t>
-            </w:r>
-            <w:r>
-              <w:rPr>
-                <w:rFonts w:ascii="Arial" w:hAnsi="Arial" w:cs="Arial"/>
-                <w:b/>
-                <w:bCs/>
-              </w:rPr>
-              <w:lastRenderedPageBreak/>
-              <w:t>requirements of each product (outcome) should be?</w:t>
+              <w:t xml:space="preserve"> and requirements of each product (outcome) should be?</w:t>
             </w:r>
             <w:r>
               <w:rPr>
@@ -1694,6 +2137,95 @@
     </w:lvl>
   </w:abstractNum>
   <w:abstractNum w:abstractNumId="3" w15:restartNumberingAfterBreak="0">
+    <w:nsid w:val="4187247C"/>
+    <w:multiLevelType w:val="hybridMultilevel"/>
+    <w:tmpl w:val="E684FF2E"/>
+    <w:lvl w:ilvl="0" w:tplc="0409000F">
+      <w:start w:val="1"/>
+      <w:numFmt w:val="decimal"/>
+      <w:lvlText w:val="%1."/>
+      <w:lvlJc w:val="left"/>
+      <w:pPr>
+        <w:ind w:left="720" w:hanging="360"/>
+      </w:pPr>
+      <w:rPr>
+        <w:rFonts w:hint="default"/>
+      </w:rPr>
+    </w:lvl>
+    <w:lvl w:ilvl="1" w:tplc="04090019" w:tentative="1">
+      <w:start w:val="1"/>
+      <w:numFmt w:val="lowerLetter"/>
+      <w:lvlText w:val="%2."/>
+      <w:lvlJc w:val="left"/>
+      <w:pPr>
+        <w:ind w:left="1440" w:hanging="360"/>
+      </w:pPr>
+    </w:lvl>
+    <w:lvl w:ilvl="2" w:tplc="0409001B" w:tentative="1">
+      <w:start w:val="1"/>
+      <w:numFmt w:val="lowerRoman"/>
+      <w:lvlText w:val="%3."/>
+      <w:lvlJc w:val="right"/>
+      <w:pPr>
+        <w:ind w:left="2160" w:hanging="180"/>
+      </w:pPr>
+    </w:lvl>
+    <w:lvl w:ilvl="3" w:tplc="0409000F" w:tentative="1">
+      <w:start w:val="1"/>
+      <w:numFmt w:val="decimal"/>
+      <w:lvlText w:val="%4."/>
+      <w:lvlJc w:val="left"/>
+      <w:pPr>
+        <w:ind w:left="2880" w:hanging="360"/>
+      </w:pPr>
+    </w:lvl>
+    <w:lvl w:ilvl="4" w:tplc="04090019" w:tentative="1">
+      <w:start w:val="1"/>
+      <w:numFmt w:val="lowerLetter"/>
+      <w:lvlText w:val="%5."/>
+      <w:lvlJc w:val="left"/>
+      <w:pPr>
+        <w:ind w:left="3600" w:hanging="360"/>
+      </w:pPr>
+    </w:lvl>
+    <w:lvl w:ilvl="5" w:tplc="0409001B" w:tentative="1">
+      <w:start w:val="1"/>
+      <w:numFmt w:val="lowerRoman"/>
+      <w:lvlText w:val="%6."/>
+      <w:lvlJc w:val="right"/>
+      <w:pPr>
+        <w:ind w:left="4320" w:hanging="180"/>
+      </w:pPr>
+    </w:lvl>
+    <w:lvl w:ilvl="6" w:tplc="0409000F" w:tentative="1">
+      <w:start w:val="1"/>
+      <w:numFmt w:val="decimal"/>
+      <w:lvlText w:val="%7."/>
+      <w:lvlJc w:val="left"/>
+      <w:pPr>
+        <w:ind w:left="5040" w:hanging="360"/>
+      </w:pPr>
+    </w:lvl>
+    <w:lvl w:ilvl="7" w:tplc="04090019" w:tentative="1">
+      <w:start w:val="1"/>
+      <w:numFmt w:val="lowerLetter"/>
+      <w:lvlText w:val="%8."/>
+      <w:lvlJc w:val="left"/>
+      <w:pPr>
+        <w:ind w:left="5760" w:hanging="360"/>
+      </w:pPr>
+    </w:lvl>
+    <w:lvl w:ilvl="8" w:tplc="0409001B" w:tentative="1">
+      <w:start w:val="1"/>
+      <w:numFmt w:val="lowerRoman"/>
+      <w:lvlText w:val="%9."/>
+      <w:lvlJc w:val="right"/>
+      <w:pPr>
+        <w:ind w:left="6480" w:hanging="180"/>
+      </w:pPr>
+    </w:lvl>
+  </w:abstractNum>
+  <w:abstractNum w:abstractNumId="4" w15:restartNumberingAfterBreak="0">
     <w:nsid w:val="48647783"/>
     <w:multiLevelType w:val="multilevel"/>
     <w:tmpl w:val="69240896"/>
@@ -1842,7 +2374,7 @@
       </w:rPr>
     </w:lvl>
   </w:abstractNum>
-  <w:abstractNum w:abstractNumId="4" w15:restartNumberingAfterBreak="0">
+  <w:abstractNum w:abstractNumId="5" w15:restartNumberingAfterBreak="0">
     <w:nsid w:val="505F215D"/>
     <w:multiLevelType w:val="hybridMultilevel"/>
     <w:tmpl w:val="2598903A"/>
@@ -1928,7 +2460,96 @@
       </w:pPr>
     </w:lvl>
   </w:abstractNum>
-  <w:abstractNum w:abstractNumId="5" w15:restartNumberingAfterBreak="0">
+  <w:abstractNum w:abstractNumId="6" w15:restartNumberingAfterBreak="0">
+    <w:nsid w:val="532505FB"/>
+    <w:multiLevelType w:val="hybridMultilevel"/>
+    <w:tmpl w:val="65140E76"/>
+    <w:lvl w:ilvl="0" w:tplc="0409000F">
+      <w:start w:val="1"/>
+      <w:numFmt w:val="decimal"/>
+      <w:lvlText w:val="%1."/>
+      <w:lvlJc w:val="left"/>
+      <w:pPr>
+        <w:ind w:left="720" w:hanging="360"/>
+      </w:pPr>
+      <w:rPr>
+        <w:rFonts w:hint="default"/>
+      </w:rPr>
+    </w:lvl>
+    <w:lvl w:ilvl="1" w:tplc="04090019" w:tentative="1">
+      <w:start w:val="1"/>
+      <w:numFmt w:val="lowerLetter"/>
+      <w:lvlText w:val="%2."/>
+      <w:lvlJc w:val="left"/>
+      <w:pPr>
+        <w:ind w:left="1440" w:hanging="360"/>
+      </w:pPr>
+    </w:lvl>
+    <w:lvl w:ilvl="2" w:tplc="0409001B" w:tentative="1">
+      <w:start w:val="1"/>
+      <w:numFmt w:val="lowerRoman"/>
+      <w:lvlText w:val="%3."/>
+      <w:lvlJc w:val="right"/>
+      <w:pPr>
+        <w:ind w:left="2160" w:hanging="180"/>
+      </w:pPr>
+    </w:lvl>
+    <w:lvl w:ilvl="3" w:tplc="0409000F" w:tentative="1">
+      <w:start w:val="1"/>
+      <w:numFmt w:val="decimal"/>
+      <w:lvlText w:val="%4."/>
+      <w:lvlJc w:val="left"/>
+      <w:pPr>
+        <w:ind w:left="2880" w:hanging="360"/>
+      </w:pPr>
+    </w:lvl>
+    <w:lvl w:ilvl="4" w:tplc="04090019" w:tentative="1">
+      <w:start w:val="1"/>
+      <w:numFmt w:val="lowerLetter"/>
+      <w:lvlText w:val="%5."/>
+      <w:lvlJc w:val="left"/>
+      <w:pPr>
+        <w:ind w:left="3600" w:hanging="360"/>
+      </w:pPr>
+    </w:lvl>
+    <w:lvl w:ilvl="5" w:tplc="0409001B" w:tentative="1">
+      <w:start w:val="1"/>
+      <w:numFmt w:val="lowerRoman"/>
+      <w:lvlText w:val="%6."/>
+      <w:lvlJc w:val="right"/>
+      <w:pPr>
+        <w:ind w:left="4320" w:hanging="180"/>
+      </w:pPr>
+    </w:lvl>
+    <w:lvl w:ilvl="6" w:tplc="0409000F" w:tentative="1">
+      <w:start w:val="1"/>
+      <w:numFmt w:val="decimal"/>
+      <w:lvlText w:val="%7."/>
+      <w:lvlJc w:val="left"/>
+      <w:pPr>
+        <w:ind w:left="5040" w:hanging="360"/>
+      </w:pPr>
+    </w:lvl>
+    <w:lvl w:ilvl="7" w:tplc="04090019" w:tentative="1">
+      <w:start w:val="1"/>
+      <w:numFmt w:val="lowerLetter"/>
+      <w:lvlText w:val="%8."/>
+      <w:lvlJc w:val="left"/>
+      <w:pPr>
+        <w:ind w:left="5760" w:hanging="360"/>
+      </w:pPr>
+    </w:lvl>
+    <w:lvl w:ilvl="8" w:tplc="0409001B" w:tentative="1">
+      <w:start w:val="1"/>
+      <w:numFmt w:val="lowerRoman"/>
+      <w:lvlText w:val="%9."/>
+      <w:lvlJc w:val="right"/>
+      <w:pPr>
+        <w:ind w:left="6480" w:hanging="180"/>
+      </w:pPr>
+    </w:lvl>
+  </w:abstractNum>
+  <w:abstractNum w:abstractNumId="7" w15:restartNumberingAfterBreak="0">
     <w:nsid w:val="554B597A"/>
     <w:multiLevelType w:val="hybridMultilevel"/>
     <w:tmpl w:val="DBA038BE"/>
@@ -2014,7 +2635,7 @@
       </w:pPr>
     </w:lvl>
   </w:abstractNum>
-  <w:abstractNum w:abstractNumId="6" w15:restartNumberingAfterBreak="0">
+  <w:abstractNum w:abstractNumId="8" w15:restartNumberingAfterBreak="0">
     <w:nsid w:val="58E770B2"/>
     <w:multiLevelType w:val="hybridMultilevel"/>
     <w:tmpl w:val="47F629EE"/>
@@ -2100,7 +2721,7 @@
       </w:pPr>
     </w:lvl>
   </w:abstractNum>
-  <w:abstractNum w:abstractNumId="7" w15:restartNumberingAfterBreak="0">
+  <w:abstractNum w:abstractNumId="9" w15:restartNumberingAfterBreak="0">
     <w:nsid w:val="5A5118CE"/>
     <w:multiLevelType w:val="hybridMultilevel"/>
     <w:tmpl w:val="BDCA6A76"/>
@@ -2186,7 +2807,7 @@
       </w:pPr>
     </w:lvl>
   </w:abstractNum>
-  <w:abstractNum w:abstractNumId="8" w15:restartNumberingAfterBreak="0">
+  <w:abstractNum w:abstractNumId="10" w15:restartNumberingAfterBreak="0">
     <w:nsid w:val="5D8C1D74"/>
     <w:multiLevelType w:val="multilevel"/>
     <w:tmpl w:val="4A868738"/>
@@ -2299,7 +2920,7 @@
       </w:rPr>
     </w:lvl>
   </w:abstractNum>
-  <w:abstractNum w:abstractNumId="9" w15:restartNumberingAfterBreak="0">
+  <w:abstractNum w:abstractNumId="11" w15:restartNumberingAfterBreak="0">
     <w:nsid w:val="5F2B40C5"/>
     <w:multiLevelType w:val="hybridMultilevel"/>
     <w:tmpl w:val="1C44D838"/>
@@ -2385,7 +3006,7 @@
       </w:pPr>
     </w:lvl>
   </w:abstractNum>
-  <w:abstractNum w:abstractNumId="10" w15:restartNumberingAfterBreak="0">
+  <w:abstractNum w:abstractNumId="12" w15:restartNumberingAfterBreak="0">
     <w:nsid w:val="6D3F6187"/>
     <w:multiLevelType w:val="multilevel"/>
     <w:tmpl w:val="8AD4482A"/>
@@ -2498,7 +3119,7 @@
       </w:pPr>
     </w:lvl>
   </w:abstractNum>
-  <w:abstractNum w:abstractNumId="11" w15:restartNumberingAfterBreak="0">
+  <w:abstractNum w:abstractNumId="13" w15:restartNumberingAfterBreak="0">
     <w:nsid w:val="701B138A"/>
     <w:multiLevelType w:val="multilevel"/>
     <w:tmpl w:val="972C0A70"/>
@@ -2611,7 +3232,7 @@
       </w:rPr>
     </w:lvl>
   </w:abstractNum>
-  <w:abstractNum w:abstractNumId="12" w15:restartNumberingAfterBreak="0">
+  <w:abstractNum w:abstractNumId="14" w15:restartNumberingAfterBreak="0">
     <w:nsid w:val="71256651"/>
     <w:multiLevelType w:val="multilevel"/>
     <w:tmpl w:val="E6F865BE"/>
@@ -2724,7 +3345,7 @@
       </w:pPr>
     </w:lvl>
   </w:abstractNum>
-  <w:abstractNum w:abstractNumId="13" w15:restartNumberingAfterBreak="0">
+  <w:abstractNum w:abstractNumId="15" w15:restartNumberingAfterBreak="0">
     <w:nsid w:val="75451FF8"/>
     <w:multiLevelType w:val="multilevel"/>
     <w:tmpl w:val="325C73D0"/>
@@ -2837,7 +3458,7 @@
       </w:pPr>
     </w:lvl>
   </w:abstractNum>
-  <w:abstractNum w:abstractNumId="14" w15:restartNumberingAfterBreak="0">
+  <w:abstractNum w:abstractNumId="16" w15:restartNumberingAfterBreak="0">
     <w:nsid w:val="7986594A"/>
     <w:multiLevelType w:val="multilevel"/>
     <w:tmpl w:val="8F424B3A"/>
@@ -2950,7 +3571,7 @@
       </w:rPr>
     </w:lvl>
   </w:abstractNum>
-  <w:abstractNum w:abstractNumId="15" w15:restartNumberingAfterBreak="0">
+  <w:abstractNum w:abstractNumId="17" w15:restartNumberingAfterBreak="0">
     <w:nsid w:val="7CEA0007"/>
     <w:multiLevelType w:val="hybridMultilevel"/>
     <w:tmpl w:val="8724E8AA"/>
@@ -3036,7 +3657,7 @@
       </w:pPr>
     </w:lvl>
   </w:abstractNum>
-  <w:abstractNum w:abstractNumId="16" w15:restartNumberingAfterBreak="0">
+  <w:abstractNum w:abstractNumId="18" w15:restartNumberingAfterBreak="0">
     <w:nsid w:val="7DF91BE4"/>
     <w:multiLevelType w:val="hybridMultilevel"/>
     <w:tmpl w:val="5BD44F08"/>
@@ -3126,52 +3747,58 @@
     <w:abstractNumId w:val="2"/>
   </w:num>
   <w:num w:numId="2">
-    <w:abstractNumId w:val="10"/>
+    <w:abstractNumId w:val="12"/>
   </w:num>
   <w:num w:numId="3">
-    <w:abstractNumId w:val="12"/>
+    <w:abstractNumId w:val="14"/>
   </w:num>
   <w:num w:numId="4">
-    <w:abstractNumId w:val="3"/>
+    <w:abstractNumId w:val="4"/>
   </w:num>
   <w:num w:numId="5">
     <w:abstractNumId w:val="1"/>
   </w:num>
   <w:num w:numId="6">
-    <w:abstractNumId w:val="16"/>
+    <w:abstractNumId w:val="18"/>
   </w:num>
   <w:num w:numId="7">
-    <w:abstractNumId w:val="6"/>
+    <w:abstractNumId w:val="8"/>
   </w:num>
   <w:num w:numId="8">
-    <w:abstractNumId w:val="5"/>
+    <w:abstractNumId w:val="7"/>
   </w:num>
   <w:num w:numId="9">
-    <w:abstractNumId w:val="7"/>
+    <w:abstractNumId w:val="9"/>
   </w:num>
   <w:num w:numId="10">
-    <w:abstractNumId w:val="9"/>
+    <w:abstractNumId w:val="11"/>
   </w:num>
   <w:num w:numId="11">
-    <w:abstractNumId w:val="4"/>
+    <w:abstractNumId w:val="5"/>
   </w:num>
   <w:num w:numId="12">
     <w:abstractNumId w:val="0"/>
   </w:num>
   <w:num w:numId="13">
-    <w:abstractNumId w:val="14"/>
+    <w:abstractNumId w:val="16"/>
   </w:num>
   <w:num w:numId="14">
-    <w:abstractNumId w:val="11"/>
+    <w:abstractNumId w:val="13"/>
   </w:num>
   <w:num w:numId="15">
-    <w:abstractNumId w:val="8"/>
+    <w:abstractNumId w:val="10"/>
   </w:num>
   <w:num w:numId="16">
+    <w:abstractNumId w:val="17"/>
+  </w:num>
+  <w:num w:numId="17">
     <w:abstractNumId w:val="15"/>
   </w:num>
-  <w:num w:numId="17">
-    <w:abstractNumId w:val="13"/>
+  <w:num w:numId="18">
+    <w:abstractNumId w:val="6"/>
+  </w:num>
+  <w:num w:numId="19">
+    <w:abstractNumId w:val="3"/>
   </w:num>
 </w:numbering>
 </file>
@@ -3622,7 +4249,6 @@
   <w:style w:type="character" w:default="1" w:styleId="DefaultParagraphFont">
     <w:name w:val="Default Paragraph Font"/>
     <w:uiPriority w:val="1"/>
-    <w:semiHidden/>
     <w:unhideWhenUsed/>
   </w:style>
   <w:style w:type="table" w:default="1" w:styleId="TableNormal">
@@ -4070,12 +4696,13 @@
 </file>
 
 <file path=customXml/item1.xml><?xml version="1.0" encoding="utf-8"?>
-<?mso-contentType ?>
-<FormTemplates xmlns="http://schemas.microsoft.com/sharepoint/v3/contenttype/forms">
-  <Display>DocumentLibraryForm</Display>
-  <Edit>DocumentLibraryForm</Edit>
-  <New>DocumentLibraryForm</New>
-</FormTemplates>
+<p:properties xmlns:p="http://schemas.microsoft.com/office/2006/metadata/properties" xmlns:xsi="http://www.w3.org/2001/XMLSchema-instance" xmlns:pc="http://schemas.microsoft.com/office/infopath/2007/PartnerControls">
+  <documentManagement>
+    <c6664f9864b54a78bdf9e6230de1c78b xmlns="6c73e52c-07d4-4617-ab67-464747257e8d">
+      <Terms xmlns="http://schemas.microsoft.com/office/infopath/2007/PartnerControls"/>
+    </c6664f9864b54a78bdf9e6230de1c78b>
+  </documentManagement>
+</p:properties>
 </file>
 
 <file path=customXml/item2.xml><?xml version="1.0" encoding="utf-8"?>
@@ -4320,19 +4947,20 @@
 </file>
 
 <file path=customXml/item3.xml><?xml version="1.0" encoding="utf-8"?>
-<p:properties xmlns:p="http://schemas.microsoft.com/office/2006/metadata/properties" xmlns:xsi="http://www.w3.org/2001/XMLSchema-instance" xmlns:pc="http://schemas.microsoft.com/office/infopath/2007/PartnerControls">
-  <documentManagement>
-    <c6664f9864b54a78bdf9e6230de1c78b xmlns="6c73e52c-07d4-4617-ab67-464747257e8d">
-      <Terms xmlns="http://schemas.microsoft.com/office/infopath/2007/PartnerControls"/>
-    </c6664f9864b54a78bdf9e6230de1c78b>
-  </documentManagement>
-</p:properties>
+<?mso-contentType ?>
+<FormTemplates xmlns="http://schemas.microsoft.com/sharepoint/v3/contenttype/forms">
+  <Display>DocumentLibraryForm</Display>
+  <Edit>DocumentLibraryForm</Edit>
+  <New>DocumentLibraryForm</New>
+</FormTemplates>
 </file>
 
 <file path=customXml/itemProps1.xml><?xml version="1.0" encoding="utf-8"?>
-<ds:datastoreItem xmlns:ds="http://schemas.openxmlformats.org/officeDocument/2006/customXml" ds:itemID="{D83DE614-EFBE-4276-B734-FE90011A5799}">
+<ds:datastoreItem xmlns:ds="http://schemas.openxmlformats.org/officeDocument/2006/customXml" ds:itemID="{D6B43CB4-9764-47DA-8361-7A42BD664172}">
   <ds:schemaRefs>
-    <ds:schemaRef ds:uri="http://schemas.microsoft.com/sharepoint/v3/contenttype/forms"/>
+    <ds:schemaRef ds:uri="http://schemas.microsoft.com/office/2006/metadata/properties"/>
+    <ds:schemaRef ds:uri="http://schemas.microsoft.com/office/infopath/2007/PartnerControls"/>
+    <ds:schemaRef ds:uri="6c73e52c-07d4-4617-ab67-464747257e8d"/>
   </ds:schemaRefs>
 </ds:datastoreItem>
 </file>
@@ -4359,11 +4987,9 @@
 </file>
 
 <file path=customXml/itemProps3.xml><?xml version="1.0" encoding="utf-8"?>
-<ds:datastoreItem xmlns:ds="http://schemas.openxmlformats.org/officeDocument/2006/customXml" ds:itemID="{D6B43CB4-9764-47DA-8361-7A42BD664172}">
+<ds:datastoreItem xmlns:ds="http://schemas.openxmlformats.org/officeDocument/2006/customXml" ds:itemID="{D83DE614-EFBE-4276-B734-FE90011A5799}">
   <ds:schemaRefs>
-    <ds:schemaRef ds:uri="http://schemas.microsoft.com/office/2006/metadata/properties"/>
-    <ds:schemaRef ds:uri="http://schemas.microsoft.com/office/infopath/2007/PartnerControls"/>
-    <ds:schemaRef ds:uri="6c73e52c-07d4-4617-ab67-464747257e8d"/>
+    <ds:schemaRef ds:uri="http://schemas.microsoft.com/sharepoint/v3/contenttype/forms"/>
   </ds:schemaRefs>
 </ds:datastoreItem>
 </file>
</xml_diff>

<commit_message>
Filling in details of learning goals
</commit_message>
<xml_diff>
--- a/LearningGoals_NilsMeijer_466301.docx
+++ b/LearningGoals_NilsMeijer_466301.docx
@@ -295,8 +295,9 @@
                 <w:iCs/>
                 <w:color w:val="7F7F7F" w:themeColor="text1" w:themeTint="80"/>
               </w:rPr>
-              <w:t xml:space="preserve">unrelated outcomes. It’s allowed to connect/align multiple learning outcomes across multiple Personal Portfolio modules, as long as </w:t>
-            </w:r>
+              <w:t xml:space="preserve">unrelated outcomes. It’s allowed to connect/align multiple learning outcomes across multiple Personal Portfolio modules, </w:t>
+            </w:r>
+            <w:proofErr w:type="gramStart"/>
             <w:r>
               <w:rPr>
                 <w:rFonts w:ascii="Arial" w:hAnsi="Arial" w:cs="Arial"/>
@@ -304,67 +305,86 @@
                 <w:iCs/>
                 <w:color w:val="7F7F7F" w:themeColor="text1" w:themeTint="80"/>
               </w:rPr>
-              <w:t>it’s clear what you learned and achieved for each separate one.</w:t>
-            </w:r>
-          </w:p>
-          <w:p>
-            <w:pPr>
+              <w:t>as long as</w:t>
+            </w:r>
+            <w:proofErr w:type="gramEnd"/>
+            <w:r>
               <w:rPr>
                 <w:rFonts w:ascii="Arial" w:hAnsi="Arial" w:cs="Arial"/>
                 <w:i/>
                 <w:iCs/>
                 <w:color w:val="7F7F7F" w:themeColor="text1" w:themeTint="80"/>
               </w:rPr>
-            </w:pPr>
-          </w:p>
-          <w:p>
-            <w:pPr>
-              <w:rPr>
-                <w:rFonts w:ascii="Arial" w:hAnsi="Arial" w:cs="Arial"/>
-              </w:rPr>
-            </w:pPr>
-            <w:r>
-              <w:rPr>
-                <w:rFonts w:ascii="Arial" w:hAnsi="Arial" w:cs="Arial"/>
-                <w:highlight w:val="red"/>
-              </w:rPr>
-              <w:t>S</w:t>
-            </w:r>
-            <w:r>
-              <w:rPr>
-                <w:rFonts w:ascii="Arial" w:hAnsi="Arial" w:cs="Arial"/>
-                <w:highlight w:val="green"/>
-              </w:rPr>
-              <w:t>M</w:t>
-            </w:r>
-            <w:r>
-              <w:rPr>
-                <w:rFonts w:ascii="Arial" w:hAnsi="Arial" w:cs="Arial"/>
-                <w:highlight w:val="cyan"/>
-              </w:rPr>
-              <w:t>A</w:t>
-            </w:r>
-            <w:r>
-              <w:rPr>
-                <w:rFonts w:ascii="Arial" w:hAnsi="Arial" w:cs="Arial"/>
-                <w:highlight w:val="magenta"/>
-              </w:rPr>
-              <w:t>R</w:t>
-            </w:r>
-            <w:r>
-              <w:rPr>
-                <w:rFonts w:ascii="Arial" w:hAnsi="Arial" w:cs="Arial"/>
-                <w:highlight w:val="blue"/>
-              </w:rPr>
-              <w:t>T</w:t>
-            </w:r>
-          </w:p>
-          <w:p>
-            <w:pPr>
+              <w:t xml:space="preserve"> </w:t>
+            </w:r>
+            <w:r>
               <w:rPr>
                 <w:rFonts w:ascii="Arial" w:hAnsi="Arial" w:cs="Arial"/>
                 <w:i/>
                 <w:iCs/>
+                <w:color w:val="7F7F7F" w:themeColor="text1" w:themeTint="80"/>
+              </w:rPr>
+              <w:t>it’s clear what you learned and achieved for each separate one.</w:t>
+            </w:r>
+          </w:p>
+          <w:p>
+            <w:pPr>
+              <w:rPr>
+                <w:rFonts w:ascii="Arial" w:hAnsi="Arial" w:cs="Arial"/>
+                <w:i/>
+                <w:iCs/>
+                <w:color w:val="7F7F7F" w:themeColor="text1" w:themeTint="80"/>
+              </w:rPr>
+            </w:pPr>
+          </w:p>
+          <w:p>
+            <w:pPr>
+              <w:rPr>
+                <w:rFonts w:ascii="Arial" w:hAnsi="Arial" w:cs="Arial"/>
+              </w:rPr>
+            </w:pPr>
+            <w:r>
+              <w:rPr>
+                <w:rFonts w:ascii="Arial" w:hAnsi="Arial" w:cs="Arial"/>
+                <w:highlight w:val="red"/>
+              </w:rPr>
+              <w:t>S</w:t>
+            </w:r>
+            <w:r>
+              <w:rPr>
+                <w:rFonts w:ascii="Arial" w:hAnsi="Arial" w:cs="Arial"/>
+                <w:highlight w:val="green"/>
+              </w:rPr>
+              <w:t>M</w:t>
+            </w:r>
+            <w:r>
+              <w:rPr>
+                <w:rFonts w:ascii="Arial" w:hAnsi="Arial" w:cs="Arial"/>
+                <w:highlight w:val="cyan"/>
+              </w:rPr>
+              <w:t>A</w:t>
+            </w:r>
+            <w:r>
+              <w:rPr>
+                <w:rFonts w:ascii="Arial" w:hAnsi="Arial" w:cs="Arial"/>
+                <w:highlight w:val="magenta"/>
+              </w:rPr>
+              <w:t>R</w:t>
+            </w:r>
+            <w:r>
+              <w:rPr>
+                <w:rFonts w:ascii="Arial" w:hAnsi="Arial" w:cs="Arial"/>
+                <w:highlight w:val="blue"/>
+              </w:rPr>
+              <w:t>T</w:t>
+            </w:r>
+          </w:p>
+          <w:p>
+            <w:pPr>
+              <w:rPr>
+                <w:rFonts w:ascii="Arial" w:hAnsi="Arial" w:cs="Arial"/>
+                <w:i/>
+                <w:iCs/>
               </w:rPr>
             </w:pPr>
           </w:p>
@@ -596,7 +616,23 @@
                 <w:rFonts w:ascii="Arial" w:hAnsi="Arial" w:cs="Arial"/>
                 <w:highlight w:val="green"/>
               </w:rPr>
-              <w:t>I have created a main menu, gameplay level and an endscreen.</w:t>
+              <w:t xml:space="preserve">I have created a main menu, gameplay level and an </w:t>
+            </w:r>
+            <w:proofErr w:type="spellStart"/>
+            <w:r>
+              <w:rPr>
+                <w:rFonts w:ascii="Arial" w:hAnsi="Arial" w:cs="Arial"/>
+                <w:highlight w:val="green"/>
+              </w:rPr>
+              <w:t>endscreen</w:t>
+            </w:r>
+            <w:proofErr w:type="spellEnd"/>
+            <w:r>
+              <w:rPr>
+                <w:rFonts w:ascii="Arial" w:hAnsi="Arial" w:cs="Arial"/>
+                <w:highlight w:val="green"/>
+              </w:rPr>
+              <w:t>.</w:t>
             </w:r>
             <w:r>
               <w:rPr>
@@ -727,7 +763,15 @@
                 <w:rFonts w:ascii="Arial" w:hAnsi="Arial" w:cs="Arial"/>
                 <w:highlight w:val="blue"/>
               </w:rPr>
-              <w:t xml:space="preserve"> I will keep track of my hours in an Excel sheet.</w:t>
+              <w:t xml:space="preserve"> I will keep track of my hours in an Excel </w:t>
+            </w:r>
+            <w:proofErr w:type="gramStart"/>
+            <w:r>
+              <w:rPr>
+                <w:rFonts w:ascii="Arial" w:hAnsi="Arial" w:cs="Arial"/>
+                <w:highlight w:val="blue"/>
+              </w:rPr>
+              <w:t>sheet.</w:t>
             </w:r>
             <w:r>
               <w:rPr>
@@ -735,6 +779,7 @@
               </w:rPr>
               <w:t>“</w:t>
             </w:r>
+            <w:proofErr w:type="gramEnd"/>
           </w:p>
           <w:p>
             <w:pPr>
@@ -934,14 +979,30 @@
                 <w:rFonts w:ascii="Arial" w:hAnsi="Arial" w:cs="Arial"/>
                 <w:highlight w:val="magenta"/>
               </w:rPr>
-              <w:t>This will improve the quality of the VR game, as well as future (not necessarily VR) games I will make in the future</w:t>
-            </w:r>
+              <w:t xml:space="preserve">This will improve the quality of the VR game, as well as future (not necessarily VR) games I will make in the </w:t>
+            </w:r>
+            <w:proofErr w:type="gramStart"/>
             <w:r>
               <w:rPr>
                 <w:rFonts w:ascii="Arial" w:hAnsi="Arial" w:cs="Arial"/>
                 <w:highlight w:val="magenta"/>
               </w:rPr>
-              <w:t>, and will show potential employers I continuously work on improving performance, from start to end</w:t>
+              <w:t>future</w:t>
+            </w:r>
+            <w:r>
+              <w:rPr>
+                <w:rFonts w:ascii="Arial" w:hAnsi="Arial" w:cs="Arial"/>
+                <w:highlight w:val="magenta"/>
+              </w:rPr>
+              <w:t>, and</w:t>
+            </w:r>
+            <w:proofErr w:type="gramEnd"/>
+            <w:r>
+              <w:rPr>
+                <w:rFonts w:ascii="Arial" w:hAnsi="Arial" w:cs="Arial"/>
+                <w:highlight w:val="magenta"/>
+              </w:rPr>
+              <w:t xml:space="preserve"> will show potential employers I continuously work on improving performance, from start to end</w:t>
             </w:r>
             <w:r>
               <w:rPr>
@@ -1134,6 +1195,60 @@
               </w:rPr>
               <w:t>Testing and rolling out</w:t>
             </w:r>
+          </w:p>
+          <w:p>
+            <w:pPr>
+              <w:rPr>
+                <w:rFonts w:ascii="Arial" w:hAnsi="Arial" w:cs="Arial"/>
+                <w:i/>
+                <w:iCs/>
+              </w:rPr>
+            </w:pPr>
+          </w:p>
+          <w:p>
+            <w:pPr>
+              <w:rPr>
+                <w:rFonts w:ascii="Arial" w:hAnsi="Arial" w:cs="Arial"/>
+                <w:i/>
+                <w:iCs/>
+              </w:rPr>
+            </w:pPr>
+          </w:p>
+          <w:p>
+            <w:pPr>
+              <w:rPr>
+                <w:rFonts w:ascii="Arial" w:hAnsi="Arial" w:cs="Arial"/>
+                <w:i/>
+                <w:iCs/>
+              </w:rPr>
+            </w:pPr>
+          </w:p>
+          <w:p>
+            <w:pPr>
+              <w:rPr>
+                <w:rFonts w:ascii="Arial" w:hAnsi="Arial" w:cs="Arial"/>
+                <w:i/>
+                <w:iCs/>
+              </w:rPr>
+            </w:pPr>
+          </w:p>
+          <w:p>
+            <w:pPr>
+              <w:rPr>
+                <w:rFonts w:ascii="Arial" w:hAnsi="Arial" w:cs="Arial"/>
+                <w:i/>
+                <w:iCs/>
+              </w:rPr>
+            </w:pPr>
+          </w:p>
+          <w:p>
+            <w:pPr>
+              <w:rPr>
+                <w:rFonts w:ascii="Arial" w:hAnsi="Arial" w:cs="Arial"/>
+                <w:i/>
+                <w:iCs/>
+              </w:rPr>
+            </w:pPr>
           </w:p>
         </w:tc>
       </w:tr>
@@ -1166,6 +1281,7 @@
                 <w:rFonts w:ascii="Arial" w:hAnsi="Arial" w:cs="Arial"/>
                 <w:b/>
               </w:rPr>
+              <w:lastRenderedPageBreak/>
               <w:t xml:space="preserve">Describe </w:t>
             </w:r>
             <w:r>
@@ -1240,6 +1356,109 @@
             </w:tcBorders>
             <w:shd w:val="clear" w:color="auto" w:fill="auto"/>
           </w:tcPr>
+          <w:p>
+            <w:pPr>
+              <w:rPr>
+                <w:rFonts w:ascii="Arial" w:hAnsi="Arial" w:cs="Arial"/>
+                <w:b/>
+                <w:bCs/>
+              </w:rPr>
+            </w:pPr>
+            <w:r>
+              <w:rPr>
+                <w:rFonts w:ascii="Arial" w:hAnsi="Arial" w:cs="Arial"/>
+                <w:b/>
+                <w:bCs/>
+              </w:rPr>
+              <w:t>Learning goal 1:</w:t>
+            </w:r>
+          </w:p>
+          <w:p>
+            <w:pPr>
+              <w:rPr>
+                <w:rFonts w:ascii="Arial" w:hAnsi="Arial" w:cs="Arial"/>
+              </w:rPr>
+            </w:pPr>
+            <w:r>
+              <w:rPr>
+                <w:rFonts w:ascii="Arial" w:hAnsi="Arial" w:cs="Arial"/>
+              </w:rPr>
+              <w:t xml:space="preserve">I will work on a prototype for a small VR game. </w:t>
+            </w:r>
+            <w:r>
+              <w:rPr>
+                <w:rFonts w:ascii="Arial" w:hAnsi="Arial" w:cs="Arial"/>
+              </w:rPr>
+              <w:t>It will probably be an FPS game</w:t>
+            </w:r>
+            <w:r>
+              <w:rPr>
+                <w:rFonts w:ascii="Arial" w:hAnsi="Arial" w:cs="Arial"/>
+              </w:rPr>
+              <w:t>, since that’s what I’m most familiar with and enjoy making &amp; playing the most.</w:t>
+            </w:r>
+            <w:r>
+              <w:rPr>
+                <w:rFonts w:ascii="Arial" w:hAnsi="Arial" w:cs="Arial"/>
+              </w:rPr>
+              <w:t xml:space="preserve"> I will continuously test it on my Oculus Quest.</w:t>
+            </w:r>
+            <w:r>
+              <w:rPr>
+                <w:rFonts w:ascii="Arial" w:hAnsi="Arial" w:cs="Arial"/>
+              </w:rPr>
+              <w:t xml:space="preserve"> </w:t>
+            </w:r>
+          </w:p>
+          <w:p>
+            <w:pPr>
+              <w:rPr>
+                <w:rFonts w:ascii="Arial" w:hAnsi="Arial" w:cs="Arial"/>
+              </w:rPr>
+            </w:pPr>
+          </w:p>
+          <w:p>
+            <w:pPr>
+              <w:rPr>
+                <w:rFonts w:ascii="Arial" w:hAnsi="Arial" w:cs="Arial"/>
+                <w:b/>
+                <w:bCs/>
+              </w:rPr>
+            </w:pPr>
+            <w:r>
+              <w:rPr>
+                <w:rFonts w:ascii="Arial" w:hAnsi="Arial" w:cs="Arial"/>
+                <w:b/>
+                <w:bCs/>
+              </w:rPr>
+              <w:t>Learning goal 2:</w:t>
+            </w:r>
+          </w:p>
+          <w:p>
+            <w:pPr>
+              <w:rPr>
+                <w:rFonts w:ascii="Arial" w:hAnsi="Arial" w:cs="Arial"/>
+              </w:rPr>
+            </w:pPr>
+            <w:r>
+              <w:rPr>
+                <w:rFonts w:ascii="Arial" w:hAnsi="Arial" w:cs="Arial"/>
+              </w:rPr>
+              <w:t>Twined together with the learning activity of learning goal 1, I will analyze and improve the performance of this VR game.</w:t>
+            </w:r>
+            <w:r>
+              <w:rPr>
+                <w:rFonts w:ascii="Arial" w:hAnsi="Arial" w:cs="Arial"/>
+              </w:rPr>
+              <w:t xml:space="preserve"> First, I will research optimization techniques and how they are applied in Unity. Then</w:t>
+            </w:r>
+            <w:r>
+              <w:rPr>
+                <w:rFonts w:ascii="Arial" w:hAnsi="Arial" w:cs="Arial"/>
+              </w:rPr>
+              <w:t xml:space="preserve"> during the process of making the game, I will run several tests to see how my changes affect the performance. I will document this data in an excel sheet.</w:t>
+            </w:r>
+          </w:p>
           <w:p>
             <w:pPr>
               <w:rPr>
@@ -1280,7 +1499,6 @@
                 <w:b/>
                 <w:bCs/>
               </w:rPr>
-              <w:lastRenderedPageBreak/>
               <w:t>Which product</w:t>
             </w:r>
             <w:r>
@@ -1442,8 +1660,238 @@
             <w:pPr>
               <w:rPr>
                 <w:rFonts w:ascii="Arial" w:hAnsi="Arial" w:cs="Arial"/>
-              </w:rPr>
-            </w:pPr>
+                <w:b/>
+                <w:bCs/>
+              </w:rPr>
+            </w:pPr>
+            <w:r>
+              <w:rPr>
+                <w:rFonts w:ascii="Arial" w:hAnsi="Arial" w:cs="Arial"/>
+                <w:b/>
+                <w:bCs/>
+              </w:rPr>
+              <w:t>Learning goal 1:</w:t>
+            </w:r>
+          </w:p>
+          <w:p>
+            <w:pPr>
+              <w:rPr>
+                <w:rFonts w:ascii="Arial" w:hAnsi="Arial" w:cs="Arial"/>
+              </w:rPr>
+            </w:pPr>
+            <w:r>
+              <w:rPr>
+                <w:rFonts w:ascii="Arial" w:hAnsi="Arial" w:cs="Arial"/>
+              </w:rPr>
+              <w:t>The least I must have done</w:t>
+            </w:r>
+            <w:r>
+              <w:rPr>
+                <w:rFonts w:ascii="Arial" w:hAnsi="Arial" w:cs="Arial"/>
+              </w:rPr>
+              <w:t xml:space="preserve"> is:</w:t>
+            </w:r>
+          </w:p>
+          <w:p>
+            <w:pPr>
+              <w:rPr>
+                <w:rFonts w:ascii="Arial" w:hAnsi="Arial" w:cs="Arial"/>
+              </w:rPr>
+            </w:pPr>
+          </w:p>
+          <w:p>
+            <w:pPr>
+              <w:pStyle w:val="ListParagraph"/>
+              <w:numPr>
+                <w:ilvl w:val="0"/>
+                <w:numId w:val="20"/>
+              </w:numPr>
+              <w:rPr>
+                <w:rFonts w:ascii="Arial" w:hAnsi="Arial" w:cs="Arial"/>
+              </w:rPr>
+            </w:pPr>
+            <w:r>
+              <w:rPr>
+                <w:rFonts w:ascii="Arial" w:hAnsi="Arial" w:cs="Arial"/>
+              </w:rPr>
+              <w:t xml:space="preserve">A </w:t>
+            </w:r>
+            <w:r>
+              <w:rPr>
+                <w:rFonts w:ascii="Arial" w:hAnsi="Arial" w:cs="Arial"/>
+              </w:rPr>
+              <w:t>simple</w:t>
+            </w:r>
+            <w:r>
+              <w:rPr>
+                <w:rFonts w:ascii="Arial" w:hAnsi="Arial" w:cs="Arial"/>
+              </w:rPr>
+              <w:t xml:space="preserve"> but functional</w:t>
+            </w:r>
+            <w:r>
+              <w:rPr>
+                <w:rFonts w:ascii="Arial" w:hAnsi="Arial" w:cs="Arial"/>
+              </w:rPr>
+              <w:t xml:space="preserve"> main menu</w:t>
+            </w:r>
+          </w:p>
+          <w:p>
+            <w:pPr>
+              <w:pStyle w:val="ListParagraph"/>
+              <w:numPr>
+                <w:ilvl w:val="0"/>
+                <w:numId w:val="20"/>
+              </w:numPr>
+              <w:rPr>
+                <w:rFonts w:ascii="Arial" w:hAnsi="Arial" w:cs="Arial"/>
+              </w:rPr>
+            </w:pPr>
+            <w:r>
+              <w:rPr>
+                <w:rFonts w:ascii="Arial" w:hAnsi="Arial" w:cs="Arial"/>
+              </w:rPr>
+              <w:t>A</w:t>
+            </w:r>
+            <w:r>
+              <w:rPr>
+                <w:rFonts w:ascii="Arial" w:hAnsi="Arial" w:cs="Arial"/>
+              </w:rPr>
+              <w:t xml:space="preserve"> gameplay level which contains an environment, where one goal can be completed using one main mechanic.</w:t>
+            </w:r>
+          </w:p>
+          <w:p>
+            <w:pPr>
+              <w:pStyle w:val="ListParagraph"/>
+              <w:numPr>
+                <w:ilvl w:val="0"/>
+                <w:numId w:val="20"/>
+              </w:numPr>
+              <w:rPr>
+                <w:rFonts w:ascii="Arial" w:hAnsi="Arial" w:cs="Arial"/>
+              </w:rPr>
+            </w:pPr>
+            <w:r>
+              <w:rPr>
+                <w:rFonts w:ascii="Arial" w:hAnsi="Arial" w:cs="Arial"/>
+              </w:rPr>
+              <w:t>An end screen, which will be displayed after completing the goal.</w:t>
+            </w:r>
+            <w:r>
+              <w:rPr>
+                <w:rFonts w:ascii="Arial" w:hAnsi="Arial" w:cs="Arial"/>
+              </w:rPr>
+              <w:t xml:space="preserve"> </w:t>
+            </w:r>
+          </w:p>
+          <w:p>
+            <w:pPr>
+              <w:rPr>
+                <w:rFonts w:ascii="Arial" w:hAnsi="Arial" w:cs="Arial"/>
+              </w:rPr>
+            </w:pPr>
+          </w:p>
+          <w:p>
+            <w:pPr>
+              <w:rPr>
+                <w:rFonts w:ascii="Arial" w:hAnsi="Arial" w:cs="Arial"/>
+                <w:b/>
+                <w:bCs/>
+              </w:rPr>
+            </w:pPr>
+            <w:r>
+              <w:rPr>
+                <w:rFonts w:ascii="Arial" w:hAnsi="Arial" w:cs="Arial"/>
+                <w:b/>
+                <w:bCs/>
+              </w:rPr>
+              <w:t>Learning goal 2:</w:t>
+            </w:r>
+          </w:p>
+          <w:p>
+            <w:pPr>
+              <w:rPr>
+                <w:rFonts w:ascii="Arial" w:hAnsi="Arial" w:cs="Arial"/>
+              </w:rPr>
+            </w:pPr>
+            <w:r>
+              <w:rPr>
+                <w:rFonts w:ascii="Arial" w:hAnsi="Arial" w:cs="Arial"/>
+              </w:rPr>
+              <w:t>The least I must have done is:</w:t>
+            </w:r>
+            <w:r>
+              <w:rPr>
+                <w:rFonts w:ascii="Arial" w:hAnsi="Arial" w:cs="Arial"/>
+              </w:rPr>
+              <w:t xml:space="preserve"> </w:t>
+            </w:r>
+          </w:p>
+          <w:p>
+            <w:pPr>
+              <w:rPr>
+                <w:rFonts w:ascii="Arial" w:hAnsi="Arial" w:cs="Arial"/>
+              </w:rPr>
+            </w:pPr>
+          </w:p>
+          <w:p>
+            <w:pPr>
+              <w:pStyle w:val="ListParagraph"/>
+              <w:numPr>
+                <w:ilvl w:val="0"/>
+                <w:numId w:val="20"/>
+              </w:numPr>
+              <w:rPr>
+                <w:rFonts w:ascii="Arial" w:hAnsi="Arial" w:cs="Arial"/>
+              </w:rPr>
+            </w:pPr>
+            <w:r>
+              <w:rPr>
+                <w:rFonts w:ascii="Arial" w:hAnsi="Arial" w:cs="Arial"/>
+              </w:rPr>
+              <w:t>Research and choose optimization techniques</w:t>
+            </w:r>
+          </w:p>
+          <w:p>
+            <w:pPr>
+              <w:pStyle w:val="ListParagraph"/>
+              <w:numPr>
+                <w:ilvl w:val="0"/>
+                <w:numId w:val="20"/>
+              </w:numPr>
+              <w:rPr>
+                <w:rFonts w:ascii="Arial" w:hAnsi="Arial" w:cs="Arial"/>
+              </w:rPr>
+            </w:pPr>
+            <w:r>
+              <w:rPr>
+                <w:rFonts w:ascii="Arial" w:hAnsi="Arial" w:cs="Arial"/>
+              </w:rPr>
+              <w:t>Run before and after tests using the chosen technique</w:t>
+            </w:r>
+            <w:r>
+              <w:rPr>
+                <w:rFonts w:ascii="Arial" w:hAnsi="Arial" w:cs="Arial"/>
+              </w:rPr>
+              <w:t>s</w:t>
+            </w:r>
+          </w:p>
+          <w:p>
+            <w:pPr>
+              <w:pStyle w:val="ListParagraph"/>
+              <w:numPr>
+                <w:ilvl w:val="0"/>
+                <w:numId w:val="20"/>
+              </w:numPr>
+              <w:rPr>
+                <w:rFonts w:ascii="Arial" w:hAnsi="Arial" w:cs="Arial"/>
+              </w:rPr>
+            </w:pPr>
+            <w:r>
+              <w:rPr>
+                <w:rFonts w:ascii="Arial" w:hAnsi="Arial" w:cs="Arial"/>
+              </w:rPr>
+              <w:t>Process and document the results of the tests in a visual way.</w:t>
+            </w:r>
           </w:p>
         </w:tc>
       </w:tr>
@@ -1504,11 +1952,36 @@
             <w:shd w:val="clear" w:color="auto" w:fill="auto"/>
           </w:tcPr>
           <w:p>
-            <w:pPr>
-              <w:rPr>
-                <w:rFonts w:ascii="Arial" w:hAnsi="Arial" w:cs="Arial"/>
-              </w:rPr>
-            </w:pPr>
+            <w:r>
+              <w:rPr>
+                <w:rFonts w:ascii="Arial" w:hAnsi="Arial" w:cs="Arial"/>
+              </w:rPr>
+              <w:t>A smoothly running small VR gam</w:t>
+            </w:r>
+            <w:r>
+              <w:rPr>
+                <w:rFonts w:ascii="Arial" w:hAnsi="Arial" w:cs="Arial"/>
+              </w:rPr>
+              <w:t>e, with one main goal and mechanic</w:t>
+            </w:r>
+            <w:r>
+              <w:rPr>
+                <w:rFonts w:ascii="Arial" w:hAnsi="Arial" w:cs="Arial"/>
+              </w:rPr>
+              <w:t xml:space="preserve">. Genre is yet </w:t>
+            </w:r>
+            <w:r>
+              <w:rPr>
+                <w:rFonts w:ascii="Arial" w:hAnsi="Arial" w:cs="Arial"/>
+              </w:rPr>
+              <w:t>to be determined</w:t>
+            </w:r>
+            <w:r>
+              <w:rPr>
+                <w:rFonts w:ascii="Arial" w:hAnsi="Arial" w:cs="Arial"/>
+              </w:rPr>
+              <w:t xml:space="preserve"> (but possibly shooter/fps).</w:t>
+            </w:r>
           </w:p>
         </w:tc>
       </w:tr>
@@ -1647,6 +2120,7 @@
                 <w:b/>
                 <w:bCs/>
               </w:rPr>
+              <w:lastRenderedPageBreak/>
               <w:t xml:space="preserve">Previous </w:t>
             </w:r>
             <w:r>
@@ -3007,6 +3481,119 @@
     </w:lvl>
   </w:abstractNum>
   <w:abstractNum w:abstractNumId="12" w15:restartNumberingAfterBreak="0">
+    <w:nsid w:val="627739FE"/>
+    <w:multiLevelType w:val="hybridMultilevel"/>
+    <w:tmpl w:val="9A86AC6E"/>
+    <w:lvl w:ilvl="0" w:tplc="8D24199A">
+      <w:start w:val="4"/>
+      <w:numFmt w:val="bullet"/>
+      <w:lvlText w:val="-"/>
+      <w:lvlJc w:val="left"/>
+      <w:pPr>
+        <w:ind w:left="720" w:hanging="360"/>
+      </w:pPr>
+      <w:rPr>
+        <w:rFonts w:ascii="Arial" w:eastAsia="Times New Roman" w:hAnsi="Arial" w:cs="Arial" w:hint="default"/>
+      </w:rPr>
+    </w:lvl>
+    <w:lvl w:ilvl="1" w:tplc="04090003" w:tentative="1">
+      <w:start w:val="1"/>
+      <w:numFmt w:val="bullet"/>
+      <w:lvlText w:val="o"/>
+      <w:lvlJc w:val="left"/>
+      <w:pPr>
+        <w:ind w:left="1440" w:hanging="360"/>
+      </w:pPr>
+      <w:rPr>
+        <w:rFonts w:ascii="Courier New" w:hAnsi="Courier New" w:cs="Courier New" w:hint="default"/>
+      </w:rPr>
+    </w:lvl>
+    <w:lvl w:ilvl="2" w:tplc="04090005" w:tentative="1">
+      <w:start w:val="1"/>
+      <w:numFmt w:val="bullet"/>
+      <w:lvlText w:val=""/>
+      <w:lvlJc w:val="left"/>
+      <w:pPr>
+        <w:ind w:left="2160" w:hanging="360"/>
+      </w:pPr>
+      <w:rPr>
+        <w:rFonts w:ascii="Wingdings" w:hAnsi="Wingdings" w:hint="default"/>
+      </w:rPr>
+    </w:lvl>
+    <w:lvl w:ilvl="3" w:tplc="04090001" w:tentative="1">
+      <w:start w:val="1"/>
+      <w:numFmt w:val="bullet"/>
+      <w:lvlText w:val=""/>
+      <w:lvlJc w:val="left"/>
+      <w:pPr>
+        <w:ind w:left="2880" w:hanging="360"/>
+      </w:pPr>
+      <w:rPr>
+        <w:rFonts w:ascii="Symbol" w:hAnsi="Symbol" w:hint="default"/>
+      </w:rPr>
+    </w:lvl>
+    <w:lvl w:ilvl="4" w:tplc="04090003" w:tentative="1">
+      <w:start w:val="1"/>
+      <w:numFmt w:val="bullet"/>
+      <w:lvlText w:val="o"/>
+      <w:lvlJc w:val="left"/>
+      <w:pPr>
+        <w:ind w:left="3600" w:hanging="360"/>
+      </w:pPr>
+      <w:rPr>
+        <w:rFonts w:ascii="Courier New" w:hAnsi="Courier New" w:cs="Courier New" w:hint="default"/>
+      </w:rPr>
+    </w:lvl>
+    <w:lvl w:ilvl="5" w:tplc="04090005" w:tentative="1">
+      <w:start w:val="1"/>
+      <w:numFmt w:val="bullet"/>
+      <w:lvlText w:val=""/>
+      <w:lvlJc w:val="left"/>
+      <w:pPr>
+        <w:ind w:left="4320" w:hanging="360"/>
+      </w:pPr>
+      <w:rPr>
+        <w:rFonts w:ascii="Wingdings" w:hAnsi="Wingdings" w:hint="default"/>
+      </w:rPr>
+    </w:lvl>
+    <w:lvl w:ilvl="6" w:tplc="04090001" w:tentative="1">
+      <w:start w:val="1"/>
+      <w:numFmt w:val="bullet"/>
+      <w:lvlText w:val=""/>
+      <w:lvlJc w:val="left"/>
+      <w:pPr>
+        <w:ind w:left="5040" w:hanging="360"/>
+      </w:pPr>
+      <w:rPr>
+        <w:rFonts w:ascii="Symbol" w:hAnsi="Symbol" w:hint="default"/>
+      </w:rPr>
+    </w:lvl>
+    <w:lvl w:ilvl="7" w:tplc="04090003" w:tentative="1">
+      <w:start w:val="1"/>
+      <w:numFmt w:val="bullet"/>
+      <w:lvlText w:val="o"/>
+      <w:lvlJc w:val="left"/>
+      <w:pPr>
+        <w:ind w:left="5760" w:hanging="360"/>
+      </w:pPr>
+      <w:rPr>
+        <w:rFonts w:ascii="Courier New" w:hAnsi="Courier New" w:cs="Courier New" w:hint="default"/>
+      </w:rPr>
+    </w:lvl>
+    <w:lvl w:ilvl="8" w:tplc="04090005" w:tentative="1">
+      <w:start w:val="1"/>
+      <w:numFmt w:val="bullet"/>
+      <w:lvlText w:val=""/>
+      <w:lvlJc w:val="left"/>
+      <w:pPr>
+        <w:ind w:left="6480" w:hanging="360"/>
+      </w:pPr>
+      <w:rPr>
+        <w:rFonts w:ascii="Wingdings" w:hAnsi="Wingdings" w:hint="default"/>
+      </w:rPr>
+    </w:lvl>
+  </w:abstractNum>
+  <w:abstractNum w:abstractNumId="13" w15:restartNumberingAfterBreak="0">
     <w:nsid w:val="6D3F6187"/>
     <w:multiLevelType w:val="multilevel"/>
     <w:tmpl w:val="8AD4482A"/>
@@ -3119,7 +3706,7 @@
       </w:pPr>
     </w:lvl>
   </w:abstractNum>
-  <w:abstractNum w:abstractNumId="13" w15:restartNumberingAfterBreak="0">
+  <w:abstractNum w:abstractNumId="14" w15:restartNumberingAfterBreak="0">
     <w:nsid w:val="701B138A"/>
     <w:multiLevelType w:val="multilevel"/>
     <w:tmpl w:val="972C0A70"/>
@@ -3232,7 +3819,7 @@
       </w:rPr>
     </w:lvl>
   </w:abstractNum>
-  <w:abstractNum w:abstractNumId="14" w15:restartNumberingAfterBreak="0">
+  <w:abstractNum w:abstractNumId="15" w15:restartNumberingAfterBreak="0">
     <w:nsid w:val="71256651"/>
     <w:multiLevelType w:val="multilevel"/>
     <w:tmpl w:val="E6F865BE"/>
@@ -3345,7 +3932,7 @@
       </w:pPr>
     </w:lvl>
   </w:abstractNum>
-  <w:abstractNum w:abstractNumId="15" w15:restartNumberingAfterBreak="0">
+  <w:abstractNum w:abstractNumId="16" w15:restartNumberingAfterBreak="0">
     <w:nsid w:val="75451FF8"/>
     <w:multiLevelType w:val="multilevel"/>
     <w:tmpl w:val="325C73D0"/>
@@ -3458,7 +4045,7 @@
       </w:pPr>
     </w:lvl>
   </w:abstractNum>
-  <w:abstractNum w:abstractNumId="16" w15:restartNumberingAfterBreak="0">
+  <w:abstractNum w:abstractNumId="17" w15:restartNumberingAfterBreak="0">
     <w:nsid w:val="7986594A"/>
     <w:multiLevelType w:val="multilevel"/>
     <w:tmpl w:val="8F424B3A"/>
@@ -3571,7 +4158,7 @@
       </w:rPr>
     </w:lvl>
   </w:abstractNum>
-  <w:abstractNum w:abstractNumId="17" w15:restartNumberingAfterBreak="0">
+  <w:abstractNum w:abstractNumId="18" w15:restartNumberingAfterBreak="0">
     <w:nsid w:val="7CEA0007"/>
     <w:multiLevelType w:val="hybridMultilevel"/>
     <w:tmpl w:val="8724E8AA"/>
@@ -3657,7 +4244,7 @@
       </w:pPr>
     </w:lvl>
   </w:abstractNum>
-  <w:abstractNum w:abstractNumId="18" w15:restartNumberingAfterBreak="0">
+  <w:abstractNum w:abstractNumId="19" w15:restartNumberingAfterBreak="0">
     <w:nsid w:val="7DF91BE4"/>
     <w:multiLevelType w:val="hybridMultilevel"/>
     <w:tmpl w:val="5BD44F08"/>
@@ -3747,10 +4334,10 @@
     <w:abstractNumId w:val="2"/>
   </w:num>
   <w:num w:numId="2">
-    <w:abstractNumId w:val="12"/>
+    <w:abstractNumId w:val="13"/>
   </w:num>
   <w:num w:numId="3">
-    <w:abstractNumId w:val="14"/>
+    <w:abstractNumId w:val="15"/>
   </w:num>
   <w:num w:numId="4">
     <w:abstractNumId w:val="4"/>
@@ -3759,7 +4346,7 @@
     <w:abstractNumId w:val="1"/>
   </w:num>
   <w:num w:numId="6">
-    <w:abstractNumId w:val="18"/>
+    <w:abstractNumId w:val="19"/>
   </w:num>
   <w:num w:numId="7">
     <w:abstractNumId w:val="8"/>
@@ -3780,25 +4367,28 @@
     <w:abstractNumId w:val="0"/>
   </w:num>
   <w:num w:numId="13">
-    <w:abstractNumId w:val="16"/>
+    <w:abstractNumId w:val="17"/>
   </w:num>
   <w:num w:numId="14">
-    <w:abstractNumId w:val="13"/>
+    <w:abstractNumId w:val="14"/>
   </w:num>
   <w:num w:numId="15">
     <w:abstractNumId w:val="10"/>
   </w:num>
   <w:num w:numId="16">
-    <w:abstractNumId w:val="17"/>
+    <w:abstractNumId w:val="18"/>
   </w:num>
   <w:num w:numId="17">
-    <w:abstractNumId w:val="15"/>
+    <w:abstractNumId w:val="16"/>
   </w:num>
   <w:num w:numId="18">
     <w:abstractNumId w:val="6"/>
   </w:num>
   <w:num w:numId="19">
     <w:abstractNumId w:val="3"/>
+  </w:num>
+  <w:num w:numId="20">
+    <w:abstractNumId w:val="12"/>
   </w:num>
 </w:numbering>
 </file>

</xml_diff>